<commit_message>
Utkast versjon 3.4.0 samt PMSTest arbeider
</commit_message>
<xml_diff>
--- a/Source/SourceAdmin/Hvordan installere Admin og Medlemsdatabasen.docx
+++ b/Source/SourceAdmin/Hvordan installere Admin og Medlemsdatabasen.docx
@@ -1,10 +1,10 @@
 
 <file path=word/document.xml><?xml version="1.0" encoding="utf-8"?>
-<w:document xmlns:wpc="http://schemas.microsoft.com/office/word/2010/wordprocessingCanvas" xmlns:cx="http://schemas.microsoft.com/office/drawing/2014/chartex" xmlns:cx1="http://schemas.microsoft.com/office/drawing/2015/9/8/chartex" xmlns:cx2="http://schemas.microsoft.com/office/drawing/2015/10/21/chartex" xmlns:cx3="http://schemas.microsoft.com/office/drawing/2016/5/9/chartex" xmlns:cx4="http://schemas.microsoft.com/office/drawing/2016/5/10/chartex" xmlns:cx5="http://schemas.microsoft.com/office/drawing/2016/5/11/chartex" xmlns:cx6="http://schemas.microsoft.com/office/drawing/2016/5/12/chartex" xmlns:cx7="http://schemas.microsoft.com/office/drawing/2016/5/13/chartex" xmlns:cx8="http://schemas.microsoft.com/office/drawing/2016/5/14/chartex" xmlns:mc="http://schemas.openxmlformats.org/markup-compatibility/2006" xmlns:aink="http://schemas.microsoft.com/office/drawing/2016/ink" xmlns:am3d="http://schemas.microsoft.com/office/drawing/2017/model3d" xmlns:o="urn:schemas-microsoft-com:office:office" xmlns:r="http://schemas.openxmlformats.org/officeDocument/2006/relationships" xmlns:m="http://schemas.openxmlformats.org/officeDocument/2006/math" xmlns:v="urn:schemas-microsoft-com:vml" xmlns:wp14="http://schemas.microsoft.com/office/word/2010/wordprocessingDrawing" xmlns:wp="http://schemas.openxmlformats.org/drawingml/2006/wordprocessingDrawing" xmlns:w10="urn:schemas-microsoft-com:office:word" xmlns:w="http://schemas.openxmlformats.org/wordprocessingml/2006/main" xmlns:w14="http://schemas.microsoft.com/office/word/2010/wordml" xmlns:w15="http://schemas.microsoft.com/office/word/2012/wordml" xmlns:w16cid="http://schemas.microsoft.com/office/word/2016/wordml/cid" xmlns:w16se="http://schemas.microsoft.com/office/word/2015/wordml/symex" xmlns:wpg="http://schemas.microsoft.com/office/word/2010/wordprocessingGroup" xmlns:wpi="http://schemas.microsoft.com/office/word/2010/wordprocessingInk" xmlns:wne="http://schemas.microsoft.com/office/word/2006/wordml" xmlns:wps="http://schemas.microsoft.com/office/word/2010/wordprocessingShape" mc:Ignorable="w14 w15 w16se w16cid wp14">
+<w:document xmlns:wpc="http://schemas.microsoft.com/office/word/2010/wordprocessingCanvas" xmlns:cx="http://schemas.microsoft.com/office/drawing/2014/chartex" xmlns:cx1="http://schemas.microsoft.com/office/drawing/2015/9/8/chartex" xmlns:cx2="http://schemas.microsoft.com/office/drawing/2015/10/21/chartex" xmlns:cx3="http://schemas.microsoft.com/office/drawing/2016/5/9/chartex" xmlns:cx4="http://schemas.microsoft.com/office/drawing/2016/5/10/chartex" xmlns:cx5="http://schemas.microsoft.com/office/drawing/2016/5/11/chartex" xmlns:cx6="http://schemas.microsoft.com/office/drawing/2016/5/12/chartex" xmlns:cx7="http://schemas.microsoft.com/office/drawing/2016/5/13/chartex" xmlns:cx8="http://schemas.microsoft.com/office/drawing/2016/5/14/chartex" xmlns:mc="http://schemas.openxmlformats.org/markup-compatibility/2006" xmlns:aink="http://schemas.microsoft.com/office/drawing/2016/ink" xmlns:am3d="http://schemas.microsoft.com/office/drawing/2017/model3d" xmlns:o="urn:schemas-microsoft-com:office:office" xmlns:r="http://schemas.openxmlformats.org/officeDocument/2006/relationships" xmlns:m="http://schemas.openxmlformats.org/officeDocument/2006/math" xmlns:v="urn:schemas-microsoft-com:vml" xmlns:wp14="http://schemas.microsoft.com/office/word/2010/wordprocessingDrawing" xmlns:wp="http://schemas.openxmlformats.org/drawingml/2006/wordprocessingDrawing" xmlns:w10="urn:schemas-microsoft-com:office:word" xmlns:w="http://schemas.openxmlformats.org/wordprocessingml/2006/main" xmlns:w14="http://schemas.microsoft.com/office/word/2010/wordml" xmlns:w15="http://schemas.microsoft.com/office/word/2012/wordml" xmlns:w16cid="http://schemas.microsoft.com/office/word/2016/wordml/cid" xmlns:w16se="http://schemas.microsoft.com/office/word/2015/wordml/symex" xmlns:wpg="http://schemas.microsoft.com/office/word/2010/wordprocessingGroup" xmlns:wpi="http://schemas.microsoft.com/office/word/2010/wordprocessingInk" xmlns:wne="http://schemas.microsoft.com/office/word/2006/wordml" xmlns:wps="http://schemas.microsoft.com/office/word/2010/wordprocessingShape" xmlns:a="http://schemas.openxmlformats.org/drawingml/2006/main" xmlns:pic="http://schemas.openxmlformats.org/drawingml/2006/picture" mc:Ignorable="w14 w15 w16se w16cid wp14">
   <w:body>
     <w:p>
       <w:pPr>
-        <w:pStyle w:val="Title"/>
+        <w:pStyle w:val="Tittel"/>
       </w:pPr>
       <w:r>
         <w:t>Installasjon og bruk av M314</w:t>
@@ -23,14 +23,14 @@
     <w:p/>
     <w:p>
       <w:pPr>
-        <w:pStyle w:val="Heading1"/>
+        <w:pStyle w:val="Overskrift1"/>
         <w:rPr>
-          <w:rStyle w:val="Strong"/>
+          <w:rStyle w:val="Sterk"/>
         </w:rPr>
       </w:pPr>
       <w:r>
         <w:rPr>
-          <w:rStyle w:val="Strong"/>
+          <w:rStyle w:val="Sterk"/>
           <w:b/>
           <w:bCs/>
         </w:rPr>
@@ -50,7 +50,7 @@
     </w:p>
     <w:p>
       <w:pPr>
-        <w:pStyle w:val="ListParagraph"/>
+        <w:pStyle w:val="Listeavsnitt"/>
         <w:numPr>
           <w:ilvl w:val="0"/>
           <w:numId w:val="33"/>
@@ -62,7 +62,7 @@
     </w:p>
     <w:p>
       <w:pPr>
-        <w:pStyle w:val="ListParagraph"/>
+        <w:pStyle w:val="Listeavsnitt"/>
         <w:numPr>
           <w:ilvl w:val="0"/>
           <w:numId w:val="33"/>
@@ -98,12 +98,12 @@
     </w:p>
     <w:p>
       <w:pPr>
-        <w:pStyle w:val="ListParagraph"/>
+        <w:pStyle w:val="Listeavsnitt"/>
       </w:pPr>
     </w:p>
     <w:p>
       <w:pPr>
-        <w:pStyle w:val="Heading1"/>
+        <w:pStyle w:val="Overskrift1"/>
       </w:pPr>
       <w:r>
         <w:t>Installering</w:t>
@@ -111,7 +111,8 @@
     </w:p>
     <w:p>
       <w:pPr>
-        <w:pStyle w:val="Heading2"/>
+        <w:pStyle w:val="Overskrift2"/>
+        <w:ind w:left="284" w:hanging="284"/>
       </w:pPr>
       <w:r>
         <w:t>Forberedelse for installasjon</w:t>
@@ -119,11 +120,13 @@
     </w:p>
     <w:p>
       <w:pPr>
-        <w:pStyle w:val="ListParagraph"/>
+        <w:pStyle w:val="Listeavsnitt"/>
         <w:numPr>
           <w:ilvl w:val="0"/>
           <w:numId w:val="35"/>
         </w:numPr>
+        <w:ind w:left="360"/>
+        <w:jc w:val="left"/>
       </w:pPr>
       <w:r>
         <w:t>Sjekk at du har MS Access installert</w:t>
@@ -137,19 +140,21 @@
     </w:p>
     <w:p>
       <w:pPr>
-        <w:pStyle w:val="ListParagraph"/>
+        <w:pStyle w:val="Listeavsnitt"/>
         <w:numPr>
           <w:ilvl w:val="0"/>
           <w:numId w:val="35"/>
         </w:numPr>
+        <w:ind w:left="360"/>
+        <w:jc w:val="left"/>
       </w:pPr>
       <w:r>
         <w:t xml:space="preserve">Hvis du ikke har Microsoft Access installert på maskinen, må du laste ned og installere en "Runtime"-/"Kjøretids"-versjon av Microsoft Access. Den er gratis. Følg instruksjonene på </w:t>
       </w:r>
-      <w:hyperlink r:id="rId5" w:history="1">
+      <w:hyperlink w:history="1" r:id="rId5">
         <w:r>
           <w:rPr>
-            <w:rStyle w:val="Hyperlink"/>
+            <w:rStyle w:val="Hyperkobling"/>
           </w:rPr>
           <w:t>https://www.microsoft.com/nb-no/download/details.aspx?id=50040</w:t>
         </w:r>
@@ -157,7 +162,7 @@
     </w:p>
     <w:p>
       <w:pPr>
-        <w:pStyle w:val="Heading2"/>
+        <w:pStyle w:val="Overskrift2"/>
       </w:pPr>
       <w:r>
         <w:t>Installasjon av database front-end</w:t>
@@ -165,11 +170,13 @@
     </w:p>
     <w:p>
       <w:pPr>
-        <w:pStyle w:val="ListParagraph"/>
+        <w:pStyle w:val="Listeavsnitt"/>
         <w:numPr>
           <w:ilvl w:val="0"/>
           <w:numId w:val="36"/>
         </w:numPr>
+        <w:ind w:left="284" w:hanging="284"/>
+        <w:jc w:val="left"/>
       </w:pPr>
       <w:r>
         <w:t>K</w:t>
@@ -185,32 +192,37 @@
       <w:r>
         <w:t xml:space="preserve">&gt; tasten nede: </w:t>
       </w:r>
-      <w:r>
-        <w:rPr>
-          <w:rStyle w:val="Hyperlink"/>
-        </w:rPr>
-        <w:t>http://m314alta.org/installs/M314</w:t>
-      </w:r>
-      <w:r>
-        <w:rPr>
-          <w:rStyle w:val="Hyperlink"/>
-        </w:rPr>
-        <w:t>Admin</w:t>
-      </w:r>
-      <w:r>
-        <w:rPr>
-          <w:rStyle w:val="Hyperlink"/>
-        </w:rPr>
-        <w:t>Setup.exe</w:t>
-      </w:r>
+      <w:hyperlink w:history="1" r:id="rId6">
+        <w:r>
+          <w:rPr>
+            <w:rStyle w:val="Hyperkobling"/>
+          </w:rPr>
+          <w:t>http://m314alta.org/installs/M314AdminS</w:t>
+        </w:r>
+        <w:bookmarkStart w:name="_GoBack" w:id="0"/>
+        <w:bookmarkEnd w:id="0"/>
+        <w:r>
+          <w:rPr>
+            <w:rStyle w:val="Hyperkobling"/>
+          </w:rPr>
+          <w:t>e</w:t>
+        </w:r>
+        <w:r>
+          <w:rPr>
+            <w:rStyle w:val="Hyperkobling"/>
+          </w:rPr>
+          <w:t>tup.exe</w:t>
+        </w:r>
+      </w:hyperlink>
     </w:p>
     <w:p>
       <w:pPr>
-        <w:pStyle w:val="ListParagraph"/>
+        <w:pStyle w:val="Listeavsnitt"/>
         <w:numPr>
           <w:ilvl w:val="0"/>
           <w:numId w:val="36"/>
         </w:numPr>
+        <w:ind w:left="284" w:hanging="284"/>
       </w:pPr>
       <w:r>
         <w:t xml:space="preserve">Nedlastingen begynner. </w:t>
@@ -229,11 +241,12 @@
     </w:p>
     <w:p>
       <w:pPr>
-        <w:pStyle w:val="ListParagraph"/>
+        <w:pStyle w:val="Listeavsnitt"/>
         <w:numPr>
           <w:ilvl w:val="0"/>
           <w:numId w:val="36"/>
         </w:numPr>
+        <w:ind w:left="284" w:hanging="284"/>
       </w:pPr>
       <w:r>
         <w:t>Se nede i venstre hjørne, der står et filnavn som begynner med M314</w:t>
@@ -265,11 +278,12 @@
     </w:p>
     <w:p>
       <w:pPr>
-        <w:pStyle w:val="ListParagraph"/>
+        <w:pStyle w:val="Listeavsnitt"/>
         <w:numPr>
           <w:ilvl w:val="0"/>
           <w:numId w:val="35"/>
         </w:numPr>
+        <w:ind w:left="284" w:hanging="284"/>
       </w:pPr>
       <w:r>
         <w:t>Databaseinstallasjonen begynner.</w:t>
@@ -277,17 +291,21 @@
     </w:p>
     <w:p>
       <w:pPr>
-        <w:pStyle w:val="ListParagraph"/>
+        <w:pStyle w:val="Listeavsnitt"/>
         <w:numPr>
           <w:ilvl w:val="0"/>
           <w:numId w:val="35"/>
         </w:numPr>
+        <w:ind w:left="284" w:hanging="284"/>
       </w:pPr>
       <w:r>
         <w:t>Trykk på knappen/teksten der de røde pilene peker om noen av de følgende skjemaene kommer til syne:</w:t>
       </w:r>
     </w:p>
     <w:p>
+      <w:pPr>
+        <w:ind w:left="360"/>
+      </w:pPr>
       <w:r>
         <w:t xml:space="preserve"> </w:t>
       </w:r>
@@ -311,7 +329,7 @@
                     <pic:cNvPicPr/>
                   </pic:nvPicPr>
                   <pic:blipFill>
-                    <a:blip r:embed="rId6"/>
+                    <a:blip r:embed="rId7"/>
                     <a:stretch>
                       <a:fillRect/>
                     </a:stretch>
@@ -351,7 +369,7 @@
                     <pic:cNvPicPr/>
                   </pic:nvPicPr>
                   <pic:blipFill>
-                    <a:blip r:embed="rId7"/>
+                    <a:blip r:embed="rId8"/>
                     <a:stretch>
                       <a:fillRect/>
                     </a:stretch>
@@ -373,6 +391,9 @@
       </w:r>
     </w:p>
     <w:p>
+      <w:pPr>
+        <w:ind w:left="360"/>
+      </w:pPr>
       <w:r>
         <w:rPr>
           <w:noProof/>
@@ -394,7 +415,7 @@
                     <pic:cNvPicPr/>
                   </pic:nvPicPr>
                   <pic:blipFill>
-                    <a:blip r:embed="rId8"/>
+                    <a:blip r:embed="rId9"/>
                     <a:stretch>
                       <a:fillRect/>
                     </a:stretch>
@@ -434,7 +455,7 @@
                     <pic:cNvPicPr/>
                   </pic:nvPicPr>
                   <pic:blipFill>
-                    <a:blip r:embed="rId9"/>
+                    <a:blip r:embed="rId10"/>
                     <a:stretch>
                       <a:fillRect/>
                     </a:stretch>
@@ -456,6 +477,9 @@
       </w:r>
     </w:p>
     <w:p>
+      <w:pPr>
+        <w:ind w:left="360"/>
+      </w:pPr>
       <w:r>
         <w:rPr>
           <w:noProof/>
@@ -476,7 +500,7 @@
                     <pic:cNvPicPr/>
                   </pic:nvPicPr>
                   <pic:blipFill>
-                    <a:blip r:embed="rId10"/>
+                    <a:blip r:embed="rId11"/>
                     <a:stretch>
                       <a:fillRect/>
                     </a:stretch>
@@ -497,51 +521,53 @@
         </w:drawing>
       </w:r>
     </w:p>
-    <w:p/>
     <w:p>
       <w:pPr>
-        <w:pStyle w:val="Heading1"/>
-      </w:pPr>
-      <w:r>
-        <w:t>Bruk av databasen</w:t>
-      </w:r>
+        <w:ind w:left="360"/>
+      </w:pPr>
     </w:p>
     <w:p>
-      <w:r>
-        <w:t>Når installert kan databasen tas i bruk uten restarting.</w:t>
-      </w:r>
-      <w:r>
-        <w:t xml:space="preserve"> </w:t>
+      <w:pPr>
+        <w:pStyle w:val="Overskrift1"/>
+      </w:pPr>
+      <w:r>
+        <w:t>Bruk av databasen</w:t>
       </w:r>
     </w:p>
     <w:p>
       <w:r>
-        <w:t>Du vil ikke se noe ikon for databasen.</w:t>
+        <w:t>Når installert kan databasen tas i bruk uten restarting.</w:t>
+      </w:r>
+      <w:r>
+        <w:t xml:space="preserve"> </w:t>
       </w:r>
     </w:p>
     <w:p>
-      <w:pPr>
+      <w:r>
+        <w:t>Du vil ikke se noe ikon for databasen.</w:t>
+      </w:r>
+    </w:p>
+    <w:p>
+      <w:r>
         <w:rPr>
-          <w:b/>
+          <w:color w:val="FF0000"/>
         </w:rPr>
-      </w:pPr>
-      <w:r>
         <w:t xml:space="preserve">Databasen startes alltid ved å trykke tasten med </w:t>
       </w:r>
       <w:r>
+        <w:rPr>
+          <w:color w:val="FF0000"/>
+        </w:rPr>
         <w:t>7</w:t>
       </w:r>
       <w:r>
+        <w:rPr>
+          <w:color w:val="FF0000"/>
+        </w:rPr>
         <w:t xml:space="preserve">-tallet mens Windowstasten holdes nede. </w:t>
       </w:r>
       <w:r>
         <w:t>Dette er den eneste måten å få kontakt med serveren på nettet.</w:t>
-      </w:r>
-      <w:r>
-        <w:rPr>
-          <w:b/>
-        </w:rPr>
-        <w:t xml:space="preserve"> </w:t>
       </w:r>
     </w:p>
     <w:p>
@@ -552,191 +578,17 @@
         <w:t>NB</w:t>
       </w:r>
       <w:r>
-        <w:t>! Du behøver ikke lenger laste databasen tilbake til OneDrive når du er ferdig.</w:t>
+        <w:t>! Du behøver ikke lenger laste databasen tilbake til OneDrive</w:t>
+      </w:r>
+      <w:r>
+        <w:t xml:space="preserve"> når du er ferdig</w:t>
+      </w:r>
+      <w:r>
+        <w:t>.</w:t>
       </w:r>
     </w:p>
     <w:p/>
     <w:p>
-      <w:pPr>
-        <w:pStyle w:val="Heading2"/>
-      </w:pPr>
-      <w:r>
-        <w:t>Ny versjoner av database front-end</w:t>
-      </w:r>
-    </w:p>
-    <w:p>
-      <w:r>
-        <w:t>Når det er funnet feil som er blitt korrigert, vil det foreligge en ny front-end. Når du starter databasens front-end og en ny versjon foreligger, vil du se følgende:</w:t>
-      </w:r>
-    </w:p>
-    <w:p>
-      <w:r>
-        <w:rPr>
-          <w:noProof/>
-        </w:rPr>
-        <w:drawing>
-          <wp:inline distT="0" distB="0" distL="0" distR="0" wp14:anchorId="07B77BF9" wp14:editId="42695E29">
-            <wp:extent cx="2401613" cy="1275715"/>
-            <wp:effectExtent l="0" t="0" r="0" b="635"/>
-            <wp:docPr id="2" name="Picture 2"/>
-            <wp:cNvGraphicFramePr>
-              <a:graphicFrameLocks xmlns:a="http://schemas.openxmlformats.org/drawingml/2006/main" noChangeAspect="1"/>
-            </wp:cNvGraphicFramePr>
-            <a:graphic xmlns:a="http://schemas.openxmlformats.org/drawingml/2006/main">
-              <a:graphicData uri="http://schemas.openxmlformats.org/drawingml/2006/picture">
-                <pic:pic xmlns:pic="http://schemas.openxmlformats.org/drawingml/2006/picture">
-                  <pic:nvPicPr>
-                    <pic:cNvPr id="1" name=""/>
-                    <pic:cNvPicPr/>
-                  </pic:nvPicPr>
-                  <pic:blipFill>
-                    <a:blip r:embed="rId11"/>
-                    <a:stretch>
-                      <a:fillRect/>
-                    </a:stretch>
-                  </pic:blipFill>
-                  <pic:spPr>
-                    <a:xfrm>
-                      <a:off x="0" y="0"/>
-                      <a:ext cx="2424676" cy="1287966"/>
-                    </a:xfrm>
-                    <a:prstGeom prst="rect">
-                      <a:avLst/>
-                    </a:prstGeom>
-                  </pic:spPr>
-                </pic:pic>
-              </a:graphicData>
-            </a:graphic>
-          </wp:inline>
-        </w:drawing>
-      </w:r>
-    </w:p>
-    <w:p>
-      <w:r>
-        <w:t xml:space="preserve">Da skal du </w:t>
-      </w:r>
-      <w:r>
-        <w:rPr>
-          <w:u w:val="single"/>
-        </w:rPr>
-        <w:t>bare</w:t>
-      </w:r>
-      <w:r>
-        <w:t xml:space="preserve"> trykke "Avslutt"-knappen.  Etter litt tid, mens den nye versjonen overføres og installeres, vil følgende dukke opp:</w:t>
-      </w:r>
-    </w:p>
-    <w:p>
-      <w:r>
-        <w:rPr>
-          <w:noProof/>
-        </w:rPr>
-        <w:lastRenderedPageBreak/>
-        <w:drawing>
-          <wp:inline distT="0" distB="0" distL="0" distR="0" wp14:anchorId="16EF843C" wp14:editId="33163F88">
-            <wp:extent cx="1371600" cy="884445"/>
-            <wp:effectExtent l="0" t="0" r="0" b="0"/>
-            <wp:docPr id="7" name="Picture 7"/>
-            <wp:cNvGraphicFramePr>
-              <a:graphicFrameLocks xmlns:a="http://schemas.openxmlformats.org/drawingml/2006/main" noChangeAspect="1"/>
-            </wp:cNvGraphicFramePr>
-            <a:graphic xmlns:a="http://schemas.openxmlformats.org/drawingml/2006/main">
-              <a:graphicData uri="http://schemas.openxmlformats.org/drawingml/2006/picture">
-                <pic:pic xmlns:pic="http://schemas.openxmlformats.org/drawingml/2006/picture">
-                  <pic:nvPicPr>
-                    <pic:cNvPr id="1" name=""/>
-                    <pic:cNvPicPr/>
-                  </pic:nvPicPr>
-                  <pic:blipFill>
-                    <a:blip r:embed="rId12"/>
-                    <a:stretch>
-                      <a:fillRect/>
-                    </a:stretch>
-                  </pic:blipFill>
-                  <pic:spPr>
-                    <a:xfrm>
-                      <a:off x="0" y="0"/>
-                      <a:ext cx="1392587" cy="897978"/>
-                    </a:xfrm>
-                    <a:prstGeom prst="rect">
-                      <a:avLst/>
-                    </a:prstGeom>
-                  </pic:spPr>
-                </pic:pic>
-              </a:graphicData>
-            </a:graphic>
-          </wp:inline>
-        </w:drawing>
-      </w:r>
-    </w:p>
-    <w:p>
-      <w:r>
-        <w:t>Trykk på "OK"-knappen og deretter på "</w:t>
-      </w:r>
-      <w:proofErr w:type="spellStart"/>
-      <w:r>
-        <w:t>Retry</w:t>
-      </w:r>
-      <w:proofErr w:type="spellEnd"/>
-      <w:r>
-        <w:t xml:space="preserve">"-knappen i forrige bilde. Da skal den nyeste versjonen av front-end databasen med nytt </w:t>
-      </w:r>
-      <w:proofErr w:type="spellStart"/>
-      <w:r>
-        <w:t>release</w:t>
-      </w:r>
-      <w:proofErr w:type="spellEnd"/>
-      <w:r>
-        <w:t xml:space="preserve"> nummer (Se database tittelen øverst på skjermen) være installert og klar for bruk.</w:t>
-      </w:r>
-    </w:p>
-    <w:p>
-      <w:bookmarkStart w:id="0" w:name="_GoBack"/>
-      <w:r>
-        <w:t>For å kunne få tilgang på data</w:t>
-      </w:r>
-      <w:r>
-        <w:t xml:space="preserve"> i riktig format</w:t>
-      </w:r>
-      <w:r>
-        <w:t xml:space="preserve"> må en SQL driver (sqlncli10.dll) være installert (i Windows\System32) på </w:t>
-      </w:r>
-      <w:proofErr w:type="spellStart"/>
-      <w:r>
-        <w:t>PCen</w:t>
-      </w:r>
-      <w:proofErr w:type="spellEnd"/>
-      <w:r>
-        <w:t xml:space="preserve"> din ved at installasjonsfilen sqlncl_amd64.msi er kjørt. Dette gjøres automatisk </w:t>
-      </w:r>
-      <w:r>
-        <w:t>første gang</w:t>
-      </w:r>
-      <w:r>
-        <w:t xml:space="preserve"> du laster ned filen "M314</w:t>
-      </w:r>
-      <w:r>
-        <w:t>AdminSetup</w:t>
-      </w:r>
-      <w:r>
-        <w:t>.exe"</w:t>
-      </w:r>
-      <w:r>
-        <w:t>.</w:t>
-      </w:r>
-      <w:r>
-        <w:t xml:space="preserve"> </w:t>
-      </w:r>
-      <w:r>
-        <w:t>Følg med på installasjons skjermbildenes ikon nederst på oppgavelinjen, og bekreft alle spørsmål.</w:t>
-      </w:r>
-    </w:p>
-    <w:bookmarkEnd w:id="0"/>
-    <w:p>
-      <w:r>
-        <w:t>Ikke start applikasjonen før denne filen også er installert</w:t>
-      </w:r>
-    </w:p>
-    <w:p>
       <w:r>
         <w:t xml:space="preserve">Lykke til! </w:t>
       </w:r>
@@ -744,20 +596,296 @@
     <w:p/>
     <w:p>
       <w:pPr>
-        <w:pStyle w:val="ListParagraph"/>
+        <w:pStyle w:val="Listeavsnitt"/>
       </w:pPr>
     </w:p>
     <w:p/>
     <w:p/>
     <w:sectPr>
-      <w:pgSz w:w="11901" w:h="16834" w:code="9"/>
+      <w:pgSz w:w="11901" w:h="16834" w:orient="portrait" w:code="9"/>
       <w:pgMar w:top="1418" w:right="1418" w:bottom="1418" w:left="1418" w:header="0" w:footer="318" w:gutter="0"/>
       <w:cols w:space="708"/>
       <w:titlePg/>
       <w:docGrid w:linePitch="299"/>
+      <w:headerReference w:type="default" r:id="Re7876f2dcfb243a4"/>
+      <w:headerReference w:type="first" r:id="R9a6788ca09f643a0"/>
+      <w:footerReference w:type="default" r:id="Rbbf0aba689a64533"/>
+      <w:footerReference w:type="first" r:id="R649635e1a5a746ed"/>
     </w:sectPr>
   </w:body>
 </w:document>
+</file>
+
+<file path=word/footer.xml><?xml version="1.0" encoding="utf-8"?>
+<w:ftr xmlns:w14="http://schemas.microsoft.com/office/word/2010/wordml" xmlns:w="http://schemas.openxmlformats.org/wordprocessingml/2006/main">
+  <w:tbl>
+    <w:tblPr>
+      <w:tblStyle w:val="Vanligtabell"/>
+      <w:bidiVisual w:val="0"/>
+      <w:tblW w:w="0" w:type="auto"/>
+      <w:tblLayout w:type="fixed"/>
+      <w:tblLook w:val="04A0" w:firstRow="1" w:lastRow="0" w:firstColumn="1" w:lastColumn="0" w:noHBand="0" w:noVBand="1"/>
+    </w:tblPr>
+    <w:tblGrid>
+      <w:gridCol w:w="3022"/>
+      <w:gridCol w:w="3022"/>
+      <w:gridCol w:w="3022"/>
+    </w:tblGrid>
+    <w:tr>
+      <w:tc>
+        <w:tcPr>
+          <w:tcW w:w="3022" w:type="dxa"/>
+          <w:tcMar/>
+        </w:tcPr>
+        <w:p>
+          <w:pPr>
+            <w:pStyle w:val="Topptekst"/>
+            <w:bidi w:val="0"/>
+            <w:ind w:left="-115"/>
+            <w:jc w:val="left"/>
+          </w:pPr>
+        </w:p>
+      </w:tc>
+      <w:tc>
+        <w:tcPr>
+          <w:tcW w:w="3022" w:type="dxa"/>
+          <w:tcMar/>
+        </w:tcPr>
+        <w:p>
+          <w:pPr>
+            <w:pStyle w:val="Topptekst"/>
+            <w:bidi w:val="0"/>
+            <w:jc w:val="center"/>
+          </w:pPr>
+        </w:p>
+      </w:tc>
+      <w:tc>
+        <w:tcPr>
+          <w:tcW w:w="3022" w:type="dxa"/>
+          <w:tcMar/>
+        </w:tcPr>
+        <w:p>
+          <w:pPr>
+            <w:pStyle w:val="Topptekst"/>
+            <w:bidi w:val="0"/>
+            <w:ind w:right="-115"/>
+            <w:jc w:val="right"/>
+          </w:pPr>
+        </w:p>
+      </w:tc>
+    </w:tr>
+  </w:tbl>
+  <w:p>
+    <w:pPr>
+      <w:pStyle w:val="Footer"/>
+      <w:bidi w:val="0"/>
+    </w:pPr>
+  </w:p>
+</w:ftr>
+</file>
+
+<file path=word/footer2.xml><?xml version="1.0" encoding="utf-8"?>
+<w:ftr xmlns:w14="http://schemas.microsoft.com/office/word/2010/wordml" xmlns:w="http://schemas.openxmlformats.org/wordprocessingml/2006/main">
+  <w:tbl>
+    <w:tblPr>
+      <w:tblStyle w:val="Vanligtabell"/>
+      <w:bidiVisual w:val="0"/>
+      <w:tblW w:w="0" w:type="auto"/>
+      <w:tblLayout w:type="fixed"/>
+      <w:tblLook w:val="04A0" w:firstRow="1" w:lastRow="0" w:firstColumn="1" w:lastColumn="0" w:noHBand="0" w:noVBand="1"/>
+    </w:tblPr>
+    <w:tblGrid>
+      <w:gridCol w:w="3022"/>
+      <w:gridCol w:w="3022"/>
+      <w:gridCol w:w="3022"/>
+    </w:tblGrid>
+    <w:tr>
+      <w:tc>
+        <w:tcPr>
+          <w:tcW w:w="3022" w:type="dxa"/>
+          <w:tcMar/>
+        </w:tcPr>
+        <w:p>
+          <w:pPr>
+            <w:pStyle w:val="Topptekst"/>
+            <w:bidi w:val="0"/>
+            <w:ind w:left="-115"/>
+            <w:jc w:val="left"/>
+          </w:pPr>
+        </w:p>
+      </w:tc>
+      <w:tc>
+        <w:tcPr>
+          <w:tcW w:w="3022" w:type="dxa"/>
+          <w:tcMar/>
+        </w:tcPr>
+        <w:p>
+          <w:pPr>
+            <w:pStyle w:val="Topptekst"/>
+            <w:bidi w:val="0"/>
+            <w:jc w:val="center"/>
+          </w:pPr>
+        </w:p>
+      </w:tc>
+      <w:tc>
+        <w:tcPr>
+          <w:tcW w:w="3022" w:type="dxa"/>
+          <w:tcMar/>
+        </w:tcPr>
+        <w:p>
+          <w:pPr>
+            <w:pStyle w:val="Topptekst"/>
+            <w:bidi w:val="0"/>
+            <w:ind w:right="-115"/>
+            <w:jc w:val="right"/>
+          </w:pPr>
+        </w:p>
+      </w:tc>
+    </w:tr>
+  </w:tbl>
+  <w:p>
+    <w:pPr>
+      <w:pStyle w:val="Footer"/>
+      <w:bidi w:val="0"/>
+    </w:pPr>
+  </w:p>
+</w:ftr>
+</file>
+
+<file path=word/header.xml><?xml version="1.0" encoding="utf-8"?>
+<w:hdr xmlns:w14="http://schemas.microsoft.com/office/word/2010/wordml" xmlns:w="http://schemas.openxmlformats.org/wordprocessingml/2006/main">
+  <w:tbl>
+    <w:tblPr>
+      <w:tblStyle w:val="Vanligtabell"/>
+      <w:bidiVisual w:val="0"/>
+      <w:tblW w:w="0" w:type="auto"/>
+      <w:tblLayout w:type="fixed"/>
+      <w:tblLook w:val="04A0" w:firstRow="1" w:lastRow="0" w:firstColumn="1" w:lastColumn="0" w:noHBand="0" w:noVBand="1"/>
+    </w:tblPr>
+    <w:tblGrid>
+      <w:gridCol w:w="3022"/>
+      <w:gridCol w:w="3022"/>
+      <w:gridCol w:w="3022"/>
+    </w:tblGrid>
+    <w:tr>
+      <w:tc>
+        <w:tcPr>
+          <w:tcW w:w="3022" w:type="dxa"/>
+          <w:tcMar/>
+        </w:tcPr>
+        <w:p>
+          <w:pPr>
+            <w:pStyle w:val="Topptekst"/>
+            <w:bidi w:val="0"/>
+            <w:ind w:left="-115"/>
+            <w:jc w:val="left"/>
+          </w:pPr>
+        </w:p>
+      </w:tc>
+      <w:tc>
+        <w:tcPr>
+          <w:tcW w:w="3022" w:type="dxa"/>
+          <w:tcMar/>
+        </w:tcPr>
+        <w:p>
+          <w:pPr>
+            <w:pStyle w:val="Topptekst"/>
+            <w:bidi w:val="0"/>
+            <w:jc w:val="center"/>
+          </w:pPr>
+        </w:p>
+      </w:tc>
+      <w:tc>
+        <w:tcPr>
+          <w:tcW w:w="3022" w:type="dxa"/>
+          <w:tcMar/>
+        </w:tcPr>
+        <w:p>
+          <w:pPr>
+            <w:pStyle w:val="Topptekst"/>
+            <w:bidi w:val="0"/>
+            <w:ind w:right="-115"/>
+            <w:jc w:val="right"/>
+          </w:pPr>
+        </w:p>
+      </w:tc>
+    </w:tr>
+  </w:tbl>
+  <w:p>
+    <w:pPr>
+      <w:pStyle w:val="Topptekst"/>
+      <w:bidi w:val="0"/>
+    </w:pPr>
+  </w:p>
+</w:hdr>
+</file>
+
+<file path=word/header2.xml><?xml version="1.0" encoding="utf-8"?>
+<w:hdr xmlns:w14="http://schemas.microsoft.com/office/word/2010/wordml" xmlns:w="http://schemas.openxmlformats.org/wordprocessingml/2006/main">
+  <w:tbl>
+    <w:tblPr>
+      <w:tblStyle w:val="Vanligtabell"/>
+      <w:bidiVisual w:val="0"/>
+      <w:tblW w:w="0" w:type="auto"/>
+      <w:tblLayout w:type="fixed"/>
+      <w:tblLook w:val="04A0" w:firstRow="1" w:lastRow="0" w:firstColumn="1" w:lastColumn="0" w:noHBand="0" w:noVBand="1"/>
+    </w:tblPr>
+    <w:tblGrid>
+      <w:gridCol w:w="3022"/>
+      <w:gridCol w:w="3022"/>
+      <w:gridCol w:w="3022"/>
+    </w:tblGrid>
+    <w:tr>
+      <w:tc>
+        <w:tcPr>
+          <w:tcW w:w="3022" w:type="dxa"/>
+          <w:tcMar/>
+        </w:tcPr>
+        <w:p>
+          <w:pPr>
+            <w:pStyle w:val="Topptekst"/>
+            <w:bidi w:val="0"/>
+            <w:ind w:left="-115"/>
+            <w:jc w:val="left"/>
+          </w:pPr>
+        </w:p>
+      </w:tc>
+      <w:tc>
+        <w:tcPr>
+          <w:tcW w:w="3022" w:type="dxa"/>
+          <w:tcMar/>
+        </w:tcPr>
+        <w:p>
+          <w:pPr>
+            <w:pStyle w:val="Topptekst"/>
+            <w:bidi w:val="0"/>
+            <w:jc w:val="center"/>
+          </w:pPr>
+        </w:p>
+      </w:tc>
+      <w:tc>
+        <w:tcPr>
+          <w:tcW w:w="3022" w:type="dxa"/>
+          <w:tcMar/>
+        </w:tcPr>
+        <w:p>
+          <w:pPr>
+            <w:pStyle w:val="Topptekst"/>
+            <w:bidi w:val="0"/>
+            <w:ind w:right="-115"/>
+            <w:jc w:val="right"/>
+          </w:pPr>
+        </w:p>
+      </w:tc>
+    </w:tr>
+  </w:tbl>
+  <w:p>
+    <w:pPr>
+      <w:pStyle w:val="Topptekst"/>
+      <w:bidi w:val="0"/>
+    </w:pPr>
+  </w:p>
+</w:hdr>
 </file>
 
 <file path=word/numbering.xml><?xml version="1.0" encoding="utf-8"?>
@@ -769,7 +897,7 @@
     <w:lvl w:ilvl="0">
       <w:start w:val="1"/>
       <w:numFmt w:val="decimal"/>
-      <w:pStyle w:val="ListNumber3"/>
+      <w:pStyle w:val="Nummerertliste3"/>
       <w:lvlText w:val="%1."/>
       <w:lvlJc w:val="left"/>
       <w:pPr>
@@ -787,7 +915,7 @@
     <w:lvl w:ilvl="0">
       <w:start w:val="1"/>
       <w:numFmt w:val="decimal"/>
-      <w:pStyle w:val="ListNumber2"/>
+      <w:pStyle w:val="Nummerertliste2"/>
       <w:lvlText w:val="%1."/>
       <w:lvlJc w:val="left"/>
       <w:pPr>
@@ -805,7 +933,7 @@
     <w:lvl w:ilvl="0">
       <w:start w:val="1"/>
       <w:numFmt w:val="bullet"/>
-      <w:pStyle w:val="ListBullet4"/>
+      <w:pStyle w:val="Punktliste4"/>
       <w:lvlText w:val=""/>
       <w:lvlJc w:val="left"/>
       <w:pPr>
@@ -815,7 +943,7 @@
         <w:ind w:left="1209" w:hanging="360"/>
       </w:pPr>
       <w:rPr>
-        <w:rFonts w:ascii="Symbol" w:hAnsi="Symbol" w:hint="default"/>
+        <w:rFonts w:hint="default" w:ascii="Symbol" w:hAnsi="Symbol"/>
       </w:rPr>
     </w:lvl>
   </w:abstractNum>
@@ -826,14 +954,14 @@
     <w:lvl w:ilvl="0">
       <w:start w:val="1"/>
       <w:numFmt w:val="bullet"/>
-      <w:pStyle w:val="ListBullet3"/>
+      <w:pStyle w:val="Punktliste3"/>
       <w:lvlText w:val=""/>
       <w:lvlJc w:val="left"/>
       <w:pPr>
         <w:ind w:left="926" w:hanging="360"/>
       </w:pPr>
       <w:rPr>
-        <w:rFonts w:ascii="Wingdings" w:hAnsi="Wingdings" w:hint="default"/>
+        <w:rFonts w:hint="default" w:ascii="Wingdings" w:hAnsi="Wingdings"/>
       </w:rPr>
     </w:lvl>
   </w:abstractNum>
@@ -844,14 +972,14 @@
     <w:lvl w:ilvl="0">
       <w:start w:val="1"/>
       <w:numFmt w:val="bullet"/>
-      <w:pStyle w:val="ListBullet2"/>
+      <w:pStyle w:val="Punktliste2"/>
       <w:lvlText w:val="o"/>
       <w:lvlJc w:val="left"/>
       <w:pPr>
         <w:ind w:left="643" w:hanging="360"/>
       </w:pPr>
       <w:rPr>
-        <w:rFonts w:ascii="Courier New" w:hAnsi="Courier New" w:cs="Courier New" w:hint="default"/>
+        <w:rFonts w:hint="default" w:ascii="Courier New" w:hAnsi="Courier New" w:cs="Courier New"/>
       </w:rPr>
     </w:lvl>
   </w:abstractNum>
@@ -862,7 +990,7 @@
     <w:lvl w:ilvl="0">
       <w:start w:val="1"/>
       <w:numFmt w:val="decimal"/>
-      <w:pStyle w:val="ListNumber"/>
+      <w:pStyle w:val="Nummerertliste"/>
       <w:lvlText w:val="%1."/>
       <w:lvlJc w:val="left"/>
       <w:pPr>
@@ -880,7 +1008,7 @@
     <w:lvl w:ilvl="0">
       <w:start w:val="1"/>
       <w:numFmt w:val="bullet"/>
-      <w:pStyle w:val="ListBullet"/>
+      <w:pStyle w:val="Punktliste"/>
       <w:lvlText w:val=""/>
       <w:lvlJc w:val="left"/>
       <w:pPr>
@@ -890,7 +1018,7 @@
         <w:ind w:left="360" w:hanging="360"/>
       </w:pPr>
       <w:rPr>
-        <w:rFonts w:ascii="Symbol" w:hAnsi="Symbol" w:hint="default"/>
+        <w:rFonts w:hint="default" w:ascii="Symbol" w:hAnsi="Symbol"/>
       </w:rPr>
     </w:lvl>
   </w:abstractNum>
@@ -1020,7 +1148,7 @@
         <w:ind w:left="720" w:hanging="360"/>
       </w:pPr>
       <w:rPr>
-        <w:rFonts w:ascii="Symbol" w:hAnsi="Symbol" w:hint="default"/>
+        <w:rFonts w:hint="default" w:ascii="Symbol" w:hAnsi="Symbol"/>
       </w:rPr>
     </w:lvl>
     <w:lvl w:ilvl="1" w:tplc="04140003" w:tentative="1">
@@ -1032,7 +1160,7 @@
         <w:ind w:left="1440" w:hanging="360"/>
       </w:pPr>
       <w:rPr>
-        <w:rFonts w:ascii="Courier New" w:hAnsi="Courier New" w:cs="Courier New" w:hint="default"/>
+        <w:rFonts w:hint="default" w:ascii="Courier New" w:hAnsi="Courier New" w:cs="Courier New"/>
       </w:rPr>
     </w:lvl>
     <w:lvl w:ilvl="2" w:tplc="04140005" w:tentative="1">
@@ -1044,7 +1172,7 @@
         <w:ind w:left="2160" w:hanging="360"/>
       </w:pPr>
       <w:rPr>
-        <w:rFonts w:ascii="Wingdings" w:hAnsi="Wingdings" w:hint="default"/>
+        <w:rFonts w:hint="default" w:ascii="Wingdings" w:hAnsi="Wingdings"/>
       </w:rPr>
     </w:lvl>
     <w:lvl w:ilvl="3" w:tplc="04140001" w:tentative="1">
@@ -1056,7 +1184,7 @@
         <w:ind w:left="2880" w:hanging="360"/>
       </w:pPr>
       <w:rPr>
-        <w:rFonts w:ascii="Symbol" w:hAnsi="Symbol" w:hint="default"/>
+        <w:rFonts w:hint="default" w:ascii="Symbol" w:hAnsi="Symbol"/>
       </w:rPr>
     </w:lvl>
     <w:lvl w:ilvl="4" w:tplc="04140003" w:tentative="1">
@@ -1068,7 +1196,7 @@
         <w:ind w:left="3600" w:hanging="360"/>
       </w:pPr>
       <w:rPr>
-        <w:rFonts w:ascii="Courier New" w:hAnsi="Courier New" w:cs="Courier New" w:hint="default"/>
+        <w:rFonts w:hint="default" w:ascii="Courier New" w:hAnsi="Courier New" w:cs="Courier New"/>
       </w:rPr>
     </w:lvl>
     <w:lvl w:ilvl="5" w:tplc="04140005" w:tentative="1">
@@ -1080,7 +1208,7 @@
         <w:ind w:left="4320" w:hanging="360"/>
       </w:pPr>
       <w:rPr>
-        <w:rFonts w:ascii="Wingdings" w:hAnsi="Wingdings" w:hint="default"/>
+        <w:rFonts w:hint="default" w:ascii="Wingdings" w:hAnsi="Wingdings"/>
       </w:rPr>
     </w:lvl>
     <w:lvl w:ilvl="6" w:tplc="04140001" w:tentative="1">
@@ -1092,7 +1220,7 @@
         <w:ind w:left="5040" w:hanging="360"/>
       </w:pPr>
       <w:rPr>
-        <w:rFonts w:ascii="Symbol" w:hAnsi="Symbol" w:hint="default"/>
+        <w:rFonts w:hint="default" w:ascii="Symbol" w:hAnsi="Symbol"/>
       </w:rPr>
     </w:lvl>
     <w:lvl w:ilvl="7" w:tplc="04140003" w:tentative="1">
@@ -1104,7 +1232,7 @@
         <w:ind w:left="5760" w:hanging="360"/>
       </w:pPr>
       <w:rPr>
-        <w:rFonts w:ascii="Courier New" w:hAnsi="Courier New" w:cs="Courier New" w:hint="default"/>
+        <w:rFonts w:hint="default" w:ascii="Courier New" w:hAnsi="Courier New" w:cs="Courier New"/>
       </w:rPr>
     </w:lvl>
     <w:lvl w:ilvl="8" w:tplc="04140005" w:tentative="1">
@@ -1116,7 +1244,7 @@
         <w:ind w:left="6480" w:hanging="360"/>
       </w:pPr>
       <w:rPr>
-        <w:rFonts w:ascii="Wingdings" w:hAnsi="Wingdings" w:hint="default"/>
+        <w:rFonts w:hint="default" w:ascii="Wingdings" w:hAnsi="Wingdings"/>
       </w:rPr>
     </w:lvl>
   </w:abstractNum>
@@ -1469,146 +1597,6 @@
       <w:pPr>
         <w:ind w:left="6480" w:hanging="180"/>
       </w:pPr>
-    </w:lvl>
-  </w:abstractNum>
-  <w:abstractNum w:abstractNumId="13" w15:restartNumberingAfterBreak="0">
-    <w:nsid w:val="6A0040D7"/>
-    <w:multiLevelType w:val="hybridMultilevel"/>
-    <w:tmpl w:val="7D8866AA"/>
-    <w:lvl w:ilvl="0" w:tplc="183C0F94">
-      <w:start w:val="1"/>
-      <w:numFmt w:val="bullet"/>
-      <w:lvlText w:val="•"/>
-      <w:lvlJc w:val="left"/>
-      <w:pPr>
-        <w:tabs>
-          <w:tab w:val="num" w:pos="720"/>
-        </w:tabs>
-        <w:ind w:left="720" w:hanging="360"/>
-      </w:pPr>
-      <w:rPr>
-        <w:rFonts w:ascii="Arial" w:hAnsi="Arial" w:hint="default"/>
-      </w:rPr>
-    </w:lvl>
-    <w:lvl w:ilvl="1" w:tplc="E02CA3AE" w:tentative="1">
-      <w:start w:val="1"/>
-      <w:numFmt w:val="bullet"/>
-      <w:lvlText w:val="•"/>
-      <w:lvlJc w:val="left"/>
-      <w:pPr>
-        <w:tabs>
-          <w:tab w:val="num" w:pos="1440"/>
-        </w:tabs>
-        <w:ind w:left="1440" w:hanging="360"/>
-      </w:pPr>
-      <w:rPr>
-        <w:rFonts w:ascii="Arial" w:hAnsi="Arial" w:hint="default"/>
-      </w:rPr>
-    </w:lvl>
-    <w:lvl w:ilvl="2" w:tplc="B4A24134" w:tentative="1">
-      <w:start w:val="1"/>
-      <w:numFmt w:val="bullet"/>
-      <w:lvlText w:val="•"/>
-      <w:lvlJc w:val="left"/>
-      <w:pPr>
-        <w:tabs>
-          <w:tab w:val="num" w:pos="2160"/>
-        </w:tabs>
-        <w:ind w:left="2160" w:hanging="360"/>
-      </w:pPr>
-      <w:rPr>
-        <w:rFonts w:ascii="Arial" w:hAnsi="Arial" w:hint="default"/>
-      </w:rPr>
-    </w:lvl>
-    <w:lvl w:ilvl="3" w:tplc="C10C7A84" w:tentative="1">
-      <w:start w:val="1"/>
-      <w:numFmt w:val="bullet"/>
-      <w:lvlText w:val="•"/>
-      <w:lvlJc w:val="left"/>
-      <w:pPr>
-        <w:tabs>
-          <w:tab w:val="num" w:pos="2880"/>
-        </w:tabs>
-        <w:ind w:left="2880" w:hanging="360"/>
-      </w:pPr>
-      <w:rPr>
-        <w:rFonts w:ascii="Arial" w:hAnsi="Arial" w:hint="default"/>
-      </w:rPr>
-    </w:lvl>
-    <w:lvl w:ilvl="4" w:tplc="8B640BC6" w:tentative="1">
-      <w:start w:val="1"/>
-      <w:numFmt w:val="bullet"/>
-      <w:lvlText w:val="•"/>
-      <w:lvlJc w:val="left"/>
-      <w:pPr>
-        <w:tabs>
-          <w:tab w:val="num" w:pos="3600"/>
-        </w:tabs>
-        <w:ind w:left="3600" w:hanging="360"/>
-      </w:pPr>
-      <w:rPr>
-        <w:rFonts w:ascii="Arial" w:hAnsi="Arial" w:hint="default"/>
-      </w:rPr>
-    </w:lvl>
-    <w:lvl w:ilvl="5" w:tplc="EC3C4270" w:tentative="1">
-      <w:start w:val="1"/>
-      <w:numFmt w:val="bullet"/>
-      <w:lvlText w:val="•"/>
-      <w:lvlJc w:val="left"/>
-      <w:pPr>
-        <w:tabs>
-          <w:tab w:val="num" w:pos="4320"/>
-        </w:tabs>
-        <w:ind w:left="4320" w:hanging="360"/>
-      </w:pPr>
-      <w:rPr>
-        <w:rFonts w:ascii="Arial" w:hAnsi="Arial" w:hint="default"/>
-      </w:rPr>
-    </w:lvl>
-    <w:lvl w:ilvl="6" w:tplc="400A2EDA" w:tentative="1">
-      <w:start w:val="1"/>
-      <w:numFmt w:val="bullet"/>
-      <w:lvlText w:val="•"/>
-      <w:lvlJc w:val="left"/>
-      <w:pPr>
-        <w:tabs>
-          <w:tab w:val="num" w:pos="5040"/>
-        </w:tabs>
-        <w:ind w:left="5040" w:hanging="360"/>
-      </w:pPr>
-      <w:rPr>
-        <w:rFonts w:ascii="Arial" w:hAnsi="Arial" w:hint="default"/>
-      </w:rPr>
-    </w:lvl>
-    <w:lvl w:ilvl="7" w:tplc="AA865D9A" w:tentative="1">
-      <w:start w:val="1"/>
-      <w:numFmt w:val="bullet"/>
-      <w:lvlText w:val="•"/>
-      <w:lvlJc w:val="left"/>
-      <w:pPr>
-        <w:tabs>
-          <w:tab w:val="num" w:pos="5760"/>
-        </w:tabs>
-        <w:ind w:left="5760" w:hanging="360"/>
-      </w:pPr>
-      <w:rPr>
-        <w:rFonts w:ascii="Arial" w:hAnsi="Arial" w:hint="default"/>
-      </w:rPr>
-    </w:lvl>
-    <w:lvl w:ilvl="8" w:tplc="55CE479A" w:tentative="1">
-      <w:start w:val="1"/>
-      <w:numFmt w:val="bullet"/>
-      <w:lvlText w:val="•"/>
-      <w:lvlJc w:val="left"/>
-      <w:pPr>
-        <w:tabs>
-          <w:tab w:val="num" w:pos="6480"/>
-        </w:tabs>
-        <w:ind w:left="6480" w:hanging="360"/>
-      </w:pPr>
-      <w:rPr>
-        <w:rFonts w:ascii="Arial" w:hAnsi="Arial" w:hint="default"/>
-      </w:rPr>
     </w:lvl>
   </w:abstractNum>
   <w:num w:numId="1">
@@ -1746,9 +1734,6 @@
       <w:startOverride w:val="1"/>
     </w:lvlOverride>
   </w:num>
-  <w:num w:numId="37">
-    <w:abstractNumId w:val="13"/>
-  </w:num>
 </w:numbering>
 </file>
 
@@ -1757,7 +1742,7 @@
   <w:docDefaults>
     <w:rPrDefault>
       <w:rPr>
-        <w:rFonts w:asciiTheme="minorHAnsi" w:eastAsiaTheme="minorEastAsia" w:hAnsiTheme="minorHAnsi" w:cstheme="minorBidi"/>
+        <w:rFonts w:asciiTheme="minorHAnsi" w:hAnsiTheme="minorHAnsi" w:eastAsiaTheme="minorEastAsia" w:cstheme="minorBidi"/>
         <w:sz w:val="22"/>
         <w:szCs w:val="22"/>
         <w:lang w:val="nb-NO" w:eastAsia="en-US" w:bidi="ar-SA"/>
@@ -1773,14 +1758,14 @@
   <w:latentStyles w:defLockedState="0" w:defUIPriority="99" w:defSemiHidden="0" w:defUnhideWhenUsed="0" w:defQFormat="0" w:count="375">
     <w:lsdException w:name="Normal" w:uiPriority="0" w:qFormat="1"/>
     <w:lsdException w:name="heading 1" w:uiPriority="9" w:qFormat="1"/>
-    <w:lsdException w:name="heading 2" w:semiHidden="1" w:uiPriority="9" w:unhideWhenUsed="1" w:qFormat="1"/>
-    <w:lsdException w:name="heading 3" w:semiHidden="1" w:uiPriority="9" w:unhideWhenUsed="1" w:qFormat="1"/>
-    <w:lsdException w:name="heading 4" w:semiHidden="1" w:uiPriority="9" w:unhideWhenUsed="1" w:qFormat="1"/>
-    <w:lsdException w:name="heading 5" w:semiHidden="1" w:uiPriority="9" w:unhideWhenUsed="1" w:qFormat="1"/>
-    <w:lsdException w:name="heading 6" w:semiHidden="1" w:uiPriority="9" w:unhideWhenUsed="1" w:qFormat="1"/>
-    <w:lsdException w:name="heading 7" w:semiHidden="1" w:uiPriority="9" w:unhideWhenUsed="1" w:qFormat="1"/>
-    <w:lsdException w:name="heading 8" w:semiHidden="1" w:uiPriority="9" w:unhideWhenUsed="1" w:qFormat="1"/>
-    <w:lsdException w:name="heading 9" w:semiHidden="1" w:uiPriority="9" w:unhideWhenUsed="1" w:qFormat="1"/>
+    <w:lsdException w:name="heading 2" w:uiPriority="9" w:semiHidden="1" w:unhideWhenUsed="1" w:qFormat="1"/>
+    <w:lsdException w:name="heading 3" w:uiPriority="9" w:semiHidden="1" w:unhideWhenUsed="1" w:qFormat="1"/>
+    <w:lsdException w:name="heading 4" w:uiPriority="9" w:semiHidden="1" w:unhideWhenUsed="1" w:qFormat="1"/>
+    <w:lsdException w:name="heading 5" w:uiPriority="9" w:semiHidden="1" w:unhideWhenUsed="1" w:qFormat="1"/>
+    <w:lsdException w:name="heading 6" w:uiPriority="9" w:semiHidden="1" w:unhideWhenUsed="1" w:qFormat="1"/>
+    <w:lsdException w:name="heading 7" w:uiPriority="9" w:semiHidden="1" w:unhideWhenUsed="1" w:qFormat="1"/>
+    <w:lsdException w:name="heading 8" w:uiPriority="9" w:semiHidden="1" w:unhideWhenUsed="1" w:qFormat="1"/>
+    <w:lsdException w:name="heading 9" w:uiPriority="9" w:semiHidden="1" w:unhideWhenUsed="1" w:qFormat="1"/>
     <w:lsdException w:name="index 1" w:semiHidden="1" w:unhideWhenUsed="1"/>
     <w:lsdException w:name="index 2" w:semiHidden="1" w:unhideWhenUsed="1"/>
     <w:lsdException w:name="index 3" w:semiHidden="1" w:unhideWhenUsed="1"/>
@@ -1790,27 +1775,27 @@
     <w:lsdException w:name="index 7" w:semiHidden="1" w:unhideWhenUsed="1"/>
     <w:lsdException w:name="index 8" w:semiHidden="1" w:unhideWhenUsed="1"/>
     <w:lsdException w:name="index 9" w:semiHidden="1" w:unhideWhenUsed="1"/>
-    <w:lsdException w:name="toc 1" w:semiHidden="1" w:uiPriority="39" w:unhideWhenUsed="1"/>
-    <w:lsdException w:name="toc 2" w:semiHidden="1" w:uiPriority="39" w:unhideWhenUsed="1"/>
-    <w:lsdException w:name="toc 3" w:semiHidden="1" w:uiPriority="39" w:unhideWhenUsed="1"/>
-    <w:lsdException w:name="toc 4" w:semiHidden="1" w:uiPriority="39" w:unhideWhenUsed="1"/>
-    <w:lsdException w:name="toc 5" w:semiHidden="1" w:uiPriority="39" w:unhideWhenUsed="1"/>
-    <w:lsdException w:name="toc 6" w:semiHidden="1" w:uiPriority="39" w:unhideWhenUsed="1"/>
-    <w:lsdException w:name="toc 7" w:semiHidden="1" w:uiPriority="39" w:unhideWhenUsed="1"/>
-    <w:lsdException w:name="toc 8" w:semiHidden="1" w:uiPriority="39" w:unhideWhenUsed="1"/>
-    <w:lsdException w:name="toc 9" w:semiHidden="1" w:uiPriority="39" w:unhideWhenUsed="1"/>
-    <w:lsdException w:name="Normal Indent" w:semiHidden="1" w:uiPriority="0" w:unhideWhenUsed="1"/>
+    <w:lsdException w:name="toc 1" w:uiPriority="39" w:semiHidden="1" w:unhideWhenUsed="1"/>
+    <w:lsdException w:name="toc 2" w:uiPriority="39" w:semiHidden="1" w:unhideWhenUsed="1"/>
+    <w:lsdException w:name="toc 3" w:uiPriority="39" w:semiHidden="1" w:unhideWhenUsed="1"/>
+    <w:lsdException w:name="toc 4" w:uiPriority="39" w:semiHidden="1" w:unhideWhenUsed="1"/>
+    <w:lsdException w:name="toc 5" w:uiPriority="39" w:semiHidden="1" w:unhideWhenUsed="1"/>
+    <w:lsdException w:name="toc 6" w:uiPriority="39" w:semiHidden="1" w:unhideWhenUsed="1"/>
+    <w:lsdException w:name="toc 7" w:uiPriority="39" w:semiHidden="1" w:unhideWhenUsed="1"/>
+    <w:lsdException w:name="toc 8" w:uiPriority="39" w:semiHidden="1" w:unhideWhenUsed="1"/>
+    <w:lsdException w:name="toc 9" w:uiPriority="39" w:semiHidden="1" w:unhideWhenUsed="1"/>
+    <w:lsdException w:name="Normal Indent" w:uiPriority="0" w:semiHidden="1" w:unhideWhenUsed="1"/>
     <w:lsdException w:name="footnote text" w:semiHidden="1" w:unhideWhenUsed="1"/>
-    <w:lsdException w:name="annotation text" w:semiHidden="1" w:uiPriority="0" w:unhideWhenUsed="1"/>
-    <w:lsdException w:name="header" w:semiHidden="1" w:uiPriority="0" w:unhideWhenUsed="1"/>
+    <w:lsdException w:name="annotation text" w:uiPriority="0" w:semiHidden="1" w:unhideWhenUsed="1"/>
+    <w:lsdException w:name="header" w:uiPriority="0" w:semiHidden="1" w:unhideWhenUsed="1"/>
     <w:lsdException w:name="footer" w:semiHidden="1" w:unhideWhenUsed="1"/>
     <w:lsdException w:name="index heading" w:semiHidden="1" w:unhideWhenUsed="1"/>
-    <w:lsdException w:name="caption" w:semiHidden="1" w:uiPriority="35" w:unhideWhenUsed="1" w:qFormat="1"/>
+    <w:lsdException w:name="caption" w:uiPriority="35" w:semiHidden="1" w:unhideWhenUsed="1" w:qFormat="1"/>
     <w:lsdException w:name="table of figures" w:semiHidden="1" w:unhideWhenUsed="1"/>
     <w:lsdException w:name="envelope address" w:semiHidden="1" w:unhideWhenUsed="1"/>
     <w:lsdException w:name="envelope return" w:semiHidden="1" w:unhideWhenUsed="1"/>
     <w:lsdException w:name="footnote reference" w:semiHidden="1" w:unhideWhenUsed="1"/>
-    <w:lsdException w:name="annotation reference" w:semiHidden="1" w:uiPriority="0" w:unhideWhenUsed="1"/>
+    <w:lsdException w:name="annotation reference" w:uiPriority="0" w:semiHidden="1" w:unhideWhenUsed="1"/>
     <w:lsdException w:name="line number" w:semiHidden="1" w:unhideWhenUsed="1"/>
     <w:lsdException w:name="page number" w:semiHidden="1" w:unhideWhenUsed="1"/>
     <w:lsdException w:name="endnote reference" w:semiHidden="1" w:unhideWhenUsed="1"/>
@@ -1818,29 +1803,29 @@
     <w:lsdException w:name="table of authorities" w:semiHidden="1" w:unhideWhenUsed="1"/>
     <w:lsdException w:name="macro" w:semiHidden="1" w:unhideWhenUsed="1"/>
     <w:lsdException w:name="toa heading" w:semiHidden="1" w:unhideWhenUsed="1"/>
-    <w:lsdException w:name="List" w:semiHidden="1" w:uiPriority="0" w:unhideWhenUsed="1"/>
-    <w:lsdException w:name="List Bullet" w:semiHidden="1" w:uiPriority="0" w:unhideWhenUsed="1"/>
-    <w:lsdException w:name="List Number" w:semiHidden="1" w:uiPriority="0" w:unhideWhenUsed="1"/>
-    <w:lsdException w:name="List 2" w:semiHidden="1" w:uiPriority="0" w:unhideWhenUsed="1"/>
-    <w:lsdException w:name="List 3" w:semiHidden="1" w:uiPriority="0" w:unhideWhenUsed="1"/>
-    <w:lsdException w:name="List 4" w:semiHidden="1" w:uiPriority="0" w:unhideWhenUsed="1"/>
+    <w:lsdException w:name="List" w:uiPriority="0" w:semiHidden="1" w:unhideWhenUsed="1"/>
+    <w:lsdException w:name="List Bullet" w:uiPriority="0" w:semiHidden="1" w:unhideWhenUsed="1"/>
+    <w:lsdException w:name="List Number" w:uiPriority="0" w:semiHidden="1" w:unhideWhenUsed="1"/>
+    <w:lsdException w:name="List 2" w:uiPriority="0" w:semiHidden="1" w:unhideWhenUsed="1"/>
+    <w:lsdException w:name="List 3" w:uiPriority="0" w:semiHidden="1" w:unhideWhenUsed="1"/>
+    <w:lsdException w:name="List 4" w:uiPriority="0" w:semiHidden="1" w:unhideWhenUsed="1"/>
     <w:lsdException w:name="List 5" w:semiHidden="1" w:unhideWhenUsed="1"/>
-    <w:lsdException w:name="List Bullet 2" w:semiHidden="1" w:uiPriority="0" w:unhideWhenUsed="1"/>
-    <w:lsdException w:name="List Bullet 3" w:semiHidden="1" w:uiPriority="0" w:unhideWhenUsed="1"/>
-    <w:lsdException w:name="List Bullet 4" w:semiHidden="1" w:uiPriority="0" w:unhideWhenUsed="1"/>
+    <w:lsdException w:name="List Bullet 2" w:uiPriority="0" w:semiHidden="1" w:unhideWhenUsed="1"/>
+    <w:lsdException w:name="List Bullet 3" w:uiPriority="0" w:semiHidden="1" w:unhideWhenUsed="1"/>
+    <w:lsdException w:name="List Bullet 4" w:uiPriority="0" w:semiHidden="1" w:unhideWhenUsed="1"/>
     <w:lsdException w:name="List Bullet 5" w:semiHidden="1" w:unhideWhenUsed="1"/>
-    <w:lsdException w:name="List Number 2" w:semiHidden="1" w:uiPriority="0" w:unhideWhenUsed="1"/>
-    <w:lsdException w:name="List Number 3" w:semiHidden="1" w:uiPriority="0" w:unhideWhenUsed="1"/>
+    <w:lsdException w:name="List Number 2" w:uiPriority="0" w:semiHidden="1" w:unhideWhenUsed="1"/>
+    <w:lsdException w:name="List Number 3" w:uiPriority="0" w:semiHidden="1" w:unhideWhenUsed="1"/>
     <w:lsdException w:name="List Number 4" w:semiHidden="1" w:unhideWhenUsed="1"/>
     <w:lsdException w:name="List Number 5" w:semiHidden="1" w:unhideWhenUsed="1"/>
     <w:lsdException w:name="Title" w:uiPriority="10" w:qFormat="1"/>
     <w:lsdException w:name="Closing" w:semiHidden="1" w:unhideWhenUsed="1"/>
     <w:lsdException w:name="Signature" w:semiHidden="1" w:unhideWhenUsed="1"/>
-    <w:lsdException w:name="Default Paragraph Font" w:semiHidden="1" w:uiPriority="1" w:unhideWhenUsed="1"/>
-    <w:lsdException w:name="Body Text" w:semiHidden="1" w:uiPriority="0" w:unhideWhenUsed="1"/>
-    <w:lsdException w:name="Body Text Indent" w:semiHidden="1" w:uiPriority="0" w:unhideWhenUsed="1"/>
+    <w:lsdException w:name="Default Paragraph Font" w:uiPriority="1" w:semiHidden="1" w:unhideWhenUsed="1"/>
+    <w:lsdException w:name="Body Text" w:uiPriority="0" w:semiHidden="1" w:unhideWhenUsed="1"/>
+    <w:lsdException w:name="Body Text Indent" w:uiPriority="0" w:semiHidden="1" w:unhideWhenUsed="1"/>
     <w:lsdException w:name="List Continue" w:semiHidden="1" w:unhideWhenUsed="1"/>
-    <w:lsdException w:name="List Continue 2" w:semiHidden="1" w:uiPriority="0" w:unhideWhenUsed="1"/>
+    <w:lsdException w:name="List Continue 2" w:uiPriority="0" w:semiHidden="1" w:unhideWhenUsed="1"/>
     <w:lsdException w:name="List Continue 3" w:semiHidden="1" w:unhideWhenUsed="1"/>
     <w:lsdException w:name="List Continue 4" w:semiHidden="1" w:unhideWhenUsed="1"/>
     <w:lsdException w:name="List Continue 5" w:semiHidden="1" w:unhideWhenUsed="1"/>
@@ -1849,7 +1834,7 @@
     <w:lsdException w:name="Salutation" w:semiHidden="1" w:unhideWhenUsed="1"/>
     <w:lsdException w:name="Date" w:semiHidden="1" w:unhideWhenUsed="1"/>
     <w:lsdException w:name="Body Text First Indent" w:semiHidden="1" w:unhideWhenUsed="1"/>
-    <w:lsdException w:name="Body Text First Indent 2" w:semiHidden="1" w:uiPriority="0" w:unhideWhenUsed="1"/>
+    <w:lsdException w:name="Body Text First Indent 2" w:uiPriority="0" w:semiHidden="1" w:unhideWhenUsed="1"/>
     <w:lsdException w:name="Note Heading" w:semiHidden="1" w:unhideWhenUsed="1"/>
     <w:lsdException w:name="Body Text 2" w:semiHidden="1" w:unhideWhenUsed="1"/>
     <w:lsdException w:name="Body Text 3" w:semiHidden="1" w:unhideWhenUsed="1"/>
@@ -1877,7 +1862,7 @@
     <w:lsdException w:name="HTML Typewriter" w:semiHidden="1" w:unhideWhenUsed="1"/>
     <w:lsdException w:name="HTML Variable" w:semiHidden="1" w:unhideWhenUsed="1"/>
     <w:lsdException w:name="Normal Table" w:semiHidden="1" w:unhideWhenUsed="1"/>
-    <w:lsdException w:name="annotation subject" w:semiHidden="1" w:uiPriority="0" w:unhideWhenUsed="1"/>
+    <w:lsdException w:name="annotation subject" w:uiPriority="0" w:semiHidden="1" w:unhideWhenUsed="1"/>
     <w:lsdException w:name="No List" w:semiHidden="1" w:unhideWhenUsed="1"/>
     <w:lsdException w:name="Outline List 1" w:semiHidden="1" w:unhideWhenUsed="1"/>
     <w:lsdException w:name="Outline List 2" w:semiHidden="1" w:unhideWhenUsed="1"/>
@@ -2036,8 +2021,8 @@
     <w:lsdException w:name="Subtle Reference" w:uiPriority="31" w:qFormat="1"/>
     <w:lsdException w:name="Intense Reference" w:uiPriority="32" w:qFormat="1"/>
     <w:lsdException w:name="Book Title" w:uiPriority="33" w:qFormat="1"/>
-    <w:lsdException w:name="Bibliography" w:semiHidden="1" w:uiPriority="37" w:unhideWhenUsed="1"/>
-    <w:lsdException w:name="TOC Heading" w:semiHidden="1" w:uiPriority="39" w:unhideWhenUsed="1" w:qFormat="1"/>
+    <w:lsdException w:name="Bibliography" w:uiPriority="37" w:semiHidden="1" w:unhideWhenUsed="1"/>
+    <w:lsdException w:name="TOC Heading" w:uiPriority="39" w:semiHidden="1" w:unhideWhenUsed="1" w:qFormat="1"/>
     <w:lsdException w:name="Plain Table 1" w:uiPriority="41"/>
     <w:lsdException w:name="Plain Table 2" w:uiPriority="42"/>
     <w:lsdException w:name="Plain Table 3" w:uiPriority="43"/>
@@ -2147,19 +2132,16 @@
     <w:lsdException w:name="Hashtag" w:semiHidden="1" w:unhideWhenUsed="1"/>
     <w:lsdException w:name="Unresolved Mention" w:semiHidden="1" w:unhideWhenUsed="1"/>
   </w:latentStyles>
-  <w:style w:type="paragraph" w:default="1" w:styleId="Normal">
+  <w:style w:type="paragraph" w:styleId="Normal" w:default="1">
     <w:name w:val="Normal"/>
     <w:qFormat/>
-    <w:rsid w:val="00DC086A"/>
-    <w:pPr>
-      <w:jc w:val="left"/>
-    </w:pPr>
-  </w:style>
-  <w:style w:type="paragraph" w:styleId="Heading1">
+    <w:rsid w:val="00AA6885"/>
+  </w:style>
+  <w:style w:type="paragraph" w:styleId="Overskrift1">
     <w:name w:val="heading 1"/>
     <w:basedOn w:val="Normal"/>
     <w:next w:val="Normal"/>
-    <w:link w:val="Heading1Char"/>
+    <w:link w:val="Overskrift1Tegn"/>
     <w:uiPriority w:val="9"/>
     <w:qFormat/>
     <w:rsid w:val="00AA6885"/>
@@ -2170,7 +2152,7 @@
       <w:outlineLvl w:val="0"/>
     </w:pPr>
     <w:rPr>
-      <w:rFonts w:asciiTheme="majorHAnsi" w:eastAsiaTheme="majorEastAsia" w:hAnsiTheme="majorHAnsi" w:cstheme="majorBidi"/>
+      <w:rFonts w:asciiTheme="majorHAnsi" w:hAnsiTheme="majorHAnsi" w:eastAsiaTheme="majorEastAsia" w:cstheme="majorBidi"/>
       <w:b/>
       <w:bCs/>
       <w:caps/>
@@ -2179,11 +2161,11 @@
       <w:szCs w:val="28"/>
     </w:rPr>
   </w:style>
-  <w:style w:type="paragraph" w:styleId="Heading2">
+  <w:style w:type="paragraph" w:styleId="Overskrift2">
     <w:name w:val="heading 2"/>
     <w:basedOn w:val="Normal"/>
     <w:next w:val="Normal"/>
-    <w:link w:val="Heading2Char"/>
+    <w:link w:val="Overskrift2Tegn"/>
     <w:uiPriority w:val="9"/>
     <w:unhideWhenUsed/>
     <w:qFormat/>
@@ -2195,18 +2177,18 @@
       <w:outlineLvl w:val="1"/>
     </w:pPr>
     <w:rPr>
-      <w:rFonts w:asciiTheme="majorHAnsi" w:eastAsiaTheme="majorEastAsia" w:hAnsiTheme="majorHAnsi" w:cstheme="majorBidi"/>
+      <w:rFonts w:asciiTheme="majorHAnsi" w:hAnsiTheme="majorHAnsi" w:eastAsiaTheme="majorEastAsia" w:cstheme="majorBidi"/>
       <w:b/>
       <w:bCs/>
       <w:sz w:val="28"/>
       <w:szCs w:val="28"/>
     </w:rPr>
   </w:style>
-  <w:style w:type="paragraph" w:styleId="Heading3">
+  <w:style w:type="paragraph" w:styleId="Overskrift3">
     <w:name w:val="heading 3"/>
     <w:basedOn w:val="Normal"/>
     <w:next w:val="Normal"/>
-    <w:link w:val="Heading3Char"/>
+    <w:link w:val="Overskrift3Tegn"/>
     <w:uiPriority w:val="9"/>
     <w:unhideWhenUsed/>
     <w:qFormat/>
@@ -2218,17 +2200,17 @@
       <w:outlineLvl w:val="2"/>
     </w:pPr>
     <w:rPr>
-      <w:rFonts w:asciiTheme="majorHAnsi" w:eastAsiaTheme="majorEastAsia" w:hAnsiTheme="majorHAnsi" w:cstheme="majorBidi"/>
+      <w:rFonts w:asciiTheme="majorHAnsi" w:hAnsiTheme="majorHAnsi" w:eastAsiaTheme="majorEastAsia" w:cstheme="majorBidi"/>
       <w:spacing w:val="4"/>
       <w:sz w:val="24"/>
       <w:szCs w:val="24"/>
     </w:rPr>
   </w:style>
-  <w:style w:type="paragraph" w:styleId="Heading4">
+  <w:style w:type="paragraph" w:styleId="Overskrift4">
     <w:name w:val="heading 4"/>
     <w:basedOn w:val="Normal"/>
     <w:next w:val="Normal"/>
-    <w:link w:val="Heading4Char"/>
+    <w:link w:val="Overskrift4Tegn"/>
     <w:uiPriority w:val="9"/>
     <w:unhideWhenUsed/>
     <w:qFormat/>
@@ -2240,18 +2222,18 @@
       <w:outlineLvl w:val="3"/>
     </w:pPr>
     <w:rPr>
-      <w:rFonts w:asciiTheme="majorHAnsi" w:eastAsiaTheme="majorEastAsia" w:hAnsiTheme="majorHAnsi" w:cstheme="majorBidi"/>
+      <w:rFonts w:asciiTheme="majorHAnsi" w:hAnsiTheme="majorHAnsi" w:eastAsiaTheme="majorEastAsia" w:cstheme="majorBidi"/>
       <w:i/>
       <w:iCs/>
       <w:sz w:val="24"/>
       <w:szCs w:val="24"/>
     </w:rPr>
   </w:style>
-  <w:style w:type="paragraph" w:styleId="Heading5">
+  <w:style w:type="paragraph" w:styleId="Overskrift5">
     <w:name w:val="heading 5"/>
     <w:basedOn w:val="Normal"/>
     <w:next w:val="Normal"/>
-    <w:link w:val="Heading5Char"/>
+    <w:link w:val="Overskrift5Tegn"/>
     <w:uiPriority w:val="9"/>
     <w:unhideWhenUsed/>
     <w:qFormat/>
@@ -2263,16 +2245,16 @@
       <w:outlineLvl w:val="4"/>
     </w:pPr>
     <w:rPr>
-      <w:rFonts w:asciiTheme="majorHAnsi" w:eastAsiaTheme="majorEastAsia" w:hAnsiTheme="majorHAnsi" w:cstheme="majorBidi"/>
+      <w:rFonts w:asciiTheme="majorHAnsi" w:hAnsiTheme="majorHAnsi" w:eastAsiaTheme="majorEastAsia" w:cstheme="majorBidi"/>
       <w:b/>
       <w:bCs/>
     </w:rPr>
   </w:style>
-  <w:style w:type="paragraph" w:styleId="Heading6">
+  <w:style w:type="paragraph" w:styleId="Overskrift6">
     <w:name w:val="heading 6"/>
     <w:basedOn w:val="Normal"/>
     <w:next w:val="Normal"/>
-    <w:link w:val="Heading6Char"/>
+    <w:link w:val="Overskrift6Tegn"/>
     <w:uiPriority w:val="9"/>
     <w:unhideWhenUsed/>
     <w:qFormat/>
@@ -2284,18 +2266,18 @@
       <w:outlineLvl w:val="5"/>
     </w:pPr>
     <w:rPr>
-      <w:rFonts w:asciiTheme="majorHAnsi" w:eastAsiaTheme="majorEastAsia" w:hAnsiTheme="majorHAnsi" w:cstheme="majorBidi"/>
+      <w:rFonts w:asciiTheme="majorHAnsi" w:hAnsiTheme="majorHAnsi" w:eastAsiaTheme="majorEastAsia" w:cstheme="majorBidi"/>
       <w:b/>
       <w:bCs/>
       <w:i/>
       <w:iCs/>
     </w:rPr>
   </w:style>
-  <w:style w:type="paragraph" w:styleId="Heading7">
+  <w:style w:type="paragraph" w:styleId="Overskrift7">
     <w:name w:val="heading 7"/>
     <w:basedOn w:val="Normal"/>
     <w:next w:val="Normal"/>
-    <w:link w:val="Heading7Char"/>
+    <w:link w:val="Overskrift7Tegn"/>
     <w:uiPriority w:val="9"/>
     <w:unhideWhenUsed/>
     <w:qFormat/>
@@ -2311,11 +2293,11 @@
       <w:iCs/>
     </w:rPr>
   </w:style>
-  <w:style w:type="paragraph" w:styleId="Heading8">
+  <w:style w:type="paragraph" w:styleId="Overskrift8">
     <w:name w:val="heading 8"/>
     <w:basedOn w:val="Normal"/>
     <w:next w:val="Normal"/>
-    <w:link w:val="Heading8Char"/>
+    <w:link w:val="Overskrift8Tegn"/>
     <w:uiPriority w:val="9"/>
     <w:semiHidden/>
     <w:unhideWhenUsed/>
@@ -2332,11 +2314,11 @@
       <w:bCs/>
     </w:rPr>
   </w:style>
-  <w:style w:type="paragraph" w:styleId="Heading9">
+  <w:style w:type="paragraph" w:styleId="Overskrift9">
     <w:name w:val="heading 9"/>
     <w:basedOn w:val="Normal"/>
     <w:next w:val="Normal"/>
-    <w:link w:val="Heading9Char"/>
+    <w:link w:val="Overskrift9Tegn"/>
     <w:uiPriority w:val="9"/>
     <w:semiHidden/>
     <w:unhideWhenUsed/>
@@ -2353,12 +2335,13 @@
       <w:iCs/>
     </w:rPr>
   </w:style>
-  <w:style w:type="character" w:default="1" w:styleId="DefaultParagraphFont">
+  <w:style w:type="character" w:styleId="Standardskriftforavsnitt" w:default="1">
     <w:name w:val="Default Paragraph Font"/>
     <w:uiPriority w:val="1"/>
+    <w:semiHidden/>
     <w:unhideWhenUsed/>
   </w:style>
-  <w:style w:type="table" w:default="1" w:styleId="TableNormal">
+  <w:style w:type="table" w:styleId="Vanligtabell" w:default="1">
     <w:name w:val="Normal Table"/>
     <w:uiPriority w:val="99"/>
     <w:semiHidden/>
@@ -2373,13 +2356,13 @@
       </w:tblCellMar>
     </w:tblPr>
   </w:style>
-  <w:style w:type="numbering" w:default="1" w:styleId="NoList">
+  <w:style w:type="numbering" w:styleId="Ingenliste" w:default="1">
     <w:name w:val="No List"/>
     <w:uiPriority w:val="99"/>
     <w:semiHidden/>
     <w:unhideWhenUsed/>
   </w:style>
-  <w:style w:type="paragraph" w:customStyle="1" w:styleId="Example">
+  <w:style w:type="paragraph" w:styleId="Example" w:customStyle="1">
     <w:name w:val="Example"/>
     <w:basedOn w:val="Normal"/>
     <w:link w:val="ExampleChar"/>
@@ -2390,29 +2373,29 @@
       <w:contextualSpacing/>
     </w:pPr>
   </w:style>
-  <w:style w:type="character" w:customStyle="1" w:styleId="ExampleChar">
+  <w:style w:type="character" w:styleId="ExampleChar" w:customStyle="1">
     <w:name w:val="Example Char"/>
-    <w:basedOn w:val="DefaultParagraphFont"/>
+    <w:basedOn w:val="Standardskriftforavsnitt"/>
     <w:link w:val="Example"/>
     <w:rsid w:val="00842C3B"/>
     <w:rPr>
       <w:rFonts w:ascii="Times New Roman" w:hAnsi="Times New Roman"/>
     </w:rPr>
   </w:style>
-  <w:style w:type="paragraph" w:styleId="BodyText">
+  <w:style w:type="paragraph" w:styleId="Brdtekst">
     <w:name w:val="Body Text"/>
     <w:basedOn w:val="Normal"/>
     <w:next w:val="Normal"/>
-    <w:link w:val="BodyTextChar"/>
+    <w:link w:val="BrdtekstTegn"/>
     <w:rsid w:val="00537D6E"/>
     <w:pPr>
       <w:spacing w:after="60"/>
     </w:pPr>
   </w:style>
-  <w:style w:type="character" w:customStyle="1" w:styleId="BodyTextChar">
-    <w:name w:val="Body Text Char"/>
-    <w:basedOn w:val="DefaultParagraphFont"/>
-    <w:link w:val="BodyText"/>
+  <w:style w:type="character" w:styleId="BrdtekstTegn" w:customStyle="1">
+    <w:name w:val="Brødtekst Tegn"/>
+    <w:basedOn w:val="Standardskriftforavsnitt"/>
+    <w:link w:val="Brdtekst"/>
     <w:rsid w:val="00537D6E"/>
     <w:rPr>
       <w:rFonts w:eastAsia="Times New Roman"/>
@@ -2421,19 +2404,19 @@
       <w:lang w:eastAsia="nb-NO"/>
     </w:rPr>
   </w:style>
-  <w:style w:type="paragraph" w:styleId="BodyTextIndent">
+  <w:style w:type="paragraph" w:styleId="Brdtekstinnrykk">
     <w:name w:val="Body Text Indent"/>
     <w:basedOn w:val="Normal"/>
-    <w:link w:val="BodyTextIndentChar"/>
+    <w:link w:val="BrdtekstinnrykkTegn"/>
     <w:rsid w:val="00537D6E"/>
     <w:pPr>
       <w:ind w:left="283"/>
     </w:pPr>
   </w:style>
-  <w:style w:type="character" w:customStyle="1" w:styleId="BodyTextIndentChar">
-    <w:name w:val="Body Text Indent Char"/>
-    <w:basedOn w:val="DefaultParagraphFont"/>
-    <w:link w:val="BodyTextIndent"/>
+  <w:style w:type="character" w:styleId="BrdtekstinnrykkTegn" w:customStyle="1">
+    <w:name w:val="Brødtekstinnrykk Tegn"/>
+    <w:basedOn w:val="Standardskriftforavsnitt"/>
+    <w:link w:val="Brdtekstinnrykk"/>
     <w:rsid w:val="00537D6E"/>
     <w:rPr>
       <w:rFonts w:eastAsia="Times New Roman"/>
@@ -2442,20 +2425,20 @@
       <w:lang w:eastAsia="nb-NO"/>
     </w:rPr>
   </w:style>
-  <w:style w:type="paragraph" w:styleId="BodyTextFirstIndent2">
+  <w:style w:type="paragraph" w:styleId="Brdtekst-frsteinnrykk2">
     <w:name w:val="Body Text First Indent 2"/>
-    <w:basedOn w:val="BodyTextIndent"/>
-    <w:link w:val="BodyTextFirstIndent2Char"/>
+    <w:basedOn w:val="Brdtekstinnrykk"/>
+    <w:link w:val="Brdtekst-frsteinnrykk2Tegn"/>
     <w:rsid w:val="00537D6E"/>
     <w:pPr>
       <w:spacing w:after="0"/>
       <w:ind w:left="360" w:firstLine="360"/>
     </w:pPr>
   </w:style>
-  <w:style w:type="character" w:customStyle="1" w:styleId="BodyTextFirstIndent2Char">
-    <w:name w:val="Body Text First Indent 2 Char"/>
-    <w:basedOn w:val="BodyTextIndentChar"/>
-    <w:link w:val="BodyTextFirstIndent2"/>
+  <w:style w:type="character" w:styleId="Brdtekst-frsteinnrykk2Tegn" w:customStyle="1">
+    <w:name w:val="Brødtekst - første innrykk 2 Tegn"/>
+    <w:basedOn w:val="BrdtekstinnrykkTegn"/>
+    <w:link w:val="Brdtekst-frsteinnrykk2"/>
     <w:rsid w:val="00537D6E"/>
     <w:rPr>
       <w:rFonts w:eastAsia="Times New Roman"/>
@@ -2464,9 +2447,9 @@
       <w:lang w:eastAsia="nb-NO"/>
     </w:rPr>
   </w:style>
-  <w:style w:type="paragraph" w:customStyle="1" w:styleId="Bombe">
+  <w:style w:type="paragraph" w:styleId="Bombe" w:customStyle="1">
     <w:name w:val="Bombe"/>
-    <w:basedOn w:val="BalloonText"/>
+    <w:basedOn w:val="Bobletekst"/>
     <w:rsid w:val="00537D6E"/>
     <w:pPr>
       <w:spacing w:after="100"/>
@@ -2477,10 +2460,10 @@
       <w:szCs w:val="48"/>
     </w:rPr>
   </w:style>
-  <w:style w:type="paragraph" w:styleId="BalloonText">
+  <w:style w:type="paragraph" w:styleId="Bobletekst">
     <w:name w:val="Balloon Text"/>
     <w:basedOn w:val="Normal"/>
-    <w:link w:val="BalloonTextChar"/>
+    <w:link w:val="BobletekstTegn"/>
     <w:uiPriority w:val="99"/>
     <w:semiHidden/>
     <w:unhideWhenUsed/>
@@ -2494,10 +2477,10 @@
       <w:szCs w:val="18"/>
     </w:rPr>
   </w:style>
-  <w:style w:type="character" w:customStyle="1" w:styleId="BalloonTextChar">
-    <w:name w:val="Balloon Text Char"/>
-    <w:basedOn w:val="DefaultParagraphFont"/>
-    <w:link w:val="BalloonText"/>
+  <w:style w:type="character" w:styleId="BobletekstTegn" w:customStyle="1">
+    <w:name w:val="Bobletekst Tegn"/>
+    <w:basedOn w:val="Standardskriftforavsnitt"/>
+    <w:link w:val="Bobletekst"/>
     <w:uiPriority w:val="99"/>
     <w:semiHidden/>
     <w:rsid w:val="00537D6E"/>
@@ -2507,16 +2490,16 @@
       <w:szCs w:val="18"/>
     </w:rPr>
   </w:style>
-  <w:style w:type="paragraph" w:customStyle="1" w:styleId="BombeSnilltekst">
+  <w:style w:type="paragraph" w:styleId="BombeSnilltekst" w:customStyle="1">
     <w:name w:val="Bombe Snilltekst"/>
-    <w:basedOn w:val="BodyText"/>
+    <w:basedOn w:val="Brdtekst"/>
     <w:rsid w:val="00537D6E"/>
     <w:rPr>
       <w:rFonts w:ascii="Calibri" w:hAnsi="Calibri"/>
       <w:i/>
     </w:rPr>
   </w:style>
-  <w:style w:type="paragraph" w:customStyle="1" w:styleId="BombeBombetekst">
+  <w:style w:type="paragraph" w:styleId="BombeBombetekst" w:customStyle="1">
     <w:name w:val="Bombe Bombetekst"/>
     <w:basedOn w:val="BombeSnilltekst"/>
     <w:rsid w:val="00537D6E"/>
@@ -2524,7 +2507,7 @@
       <w:i w:val="0"/>
     </w:rPr>
   </w:style>
-  <w:style w:type="paragraph" w:styleId="Caption">
+  <w:style w:type="paragraph" w:styleId="Bildetekst">
     <w:name w:val="caption"/>
     <w:basedOn w:val="Normal"/>
     <w:next w:val="Normal"/>
@@ -2539,15 +2522,15 @@
       <w:szCs w:val="18"/>
     </w:rPr>
   </w:style>
-  <w:style w:type="paragraph" w:customStyle="1" w:styleId="Caption2">
+  <w:style w:type="paragraph" w:styleId="Caption2" w:customStyle="1">
     <w:name w:val="Caption 2"/>
-    <w:basedOn w:val="Caption"/>
+    <w:basedOn w:val="Bildetekst"/>
     <w:rsid w:val="00537D6E"/>
     <w:pPr>
       <w:ind w:left="567"/>
     </w:pPr>
   </w:style>
-  <w:style w:type="paragraph" w:customStyle="1" w:styleId="CDRLLeadText">
+  <w:style w:type="paragraph" w:styleId="CDRLLeadText" w:customStyle="1">
     <w:name w:val="CDRL LeadText"/>
     <w:basedOn w:val="Normal"/>
     <w:autoRedefine/>
@@ -2561,7 +2544,7 @@
       <w:lang w:val="en-GB"/>
     </w:rPr>
   </w:style>
-  <w:style w:type="character" w:styleId="CommentReference">
+  <w:style w:type="character" w:styleId="Merknadsreferanse">
     <w:name w:val="annotation reference"/>
     <w:rsid w:val="00537D6E"/>
     <w:rPr>
@@ -2569,15 +2552,15 @@
       <w:szCs w:val="16"/>
     </w:rPr>
   </w:style>
-  <w:style w:type="paragraph" w:styleId="CommentText">
+  <w:style w:type="paragraph" w:styleId="Merknadstekst">
     <w:name w:val="annotation text"/>
     <w:basedOn w:val="Normal"/>
-    <w:link w:val="CommentTextChar"/>
-    <w:rsid w:val="00537D6E"/>
-  </w:style>
-  <w:style w:type="character" w:customStyle="1" w:styleId="CommentTextChar">
-    <w:name w:val="Comment Text Char"/>
-    <w:link w:val="CommentText"/>
+    <w:link w:val="MerknadstekstTegn"/>
+    <w:rsid w:val="00537D6E"/>
+  </w:style>
+  <w:style w:type="character" w:styleId="MerknadstekstTegn" w:customStyle="1">
+    <w:name w:val="Merknadstekst Tegn"/>
+    <w:link w:val="Merknadstekst"/>
     <w:rsid w:val="00537D6E"/>
     <w:rPr>
       <w:rFonts w:eastAsia="Times New Roman"/>
@@ -2585,21 +2568,21 @@
       <w:lang w:eastAsia="nb-NO"/>
     </w:rPr>
   </w:style>
-  <w:style w:type="paragraph" w:styleId="CommentSubject">
+  <w:style w:type="paragraph" w:styleId="Kommentaremne">
     <w:name w:val="annotation subject"/>
-    <w:basedOn w:val="CommentText"/>
-    <w:next w:val="CommentText"/>
-    <w:link w:val="CommentSubjectChar"/>
+    <w:basedOn w:val="Merknadstekst"/>
+    <w:next w:val="Merknadstekst"/>
+    <w:link w:val="KommentaremneTegn"/>
     <w:rsid w:val="00537D6E"/>
     <w:rPr>
       <w:b/>
       <w:bCs/>
     </w:rPr>
   </w:style>
-  <w:style w:type="character" w:customStyle="1" w:styleId="CommentSubjectChar">
-    <w:name w:val="Comment Subject Char"/>
-    <w:basedOn w:val="CommentTextChar"/>
-    <w:link w:val="CommentSubject"/>
+  <w:style w:type="character" w:styleId="KommentaremneTegn" w:customStyle="1">
+    <w:name w:val="Kommentaremne Tegn"/>
+    <w:basedOn w:val="MerknadstekstTegn"/>
+    <w:link w:val="Kommentaremne"/>
     <w:rsid w:val="00537D6E"/>
     <w:rPr>
       <w:rFonts w:eastAsia="Times New Roman"/>
@@ -2609,9 +2592,9 @@
       <w:lang w:eastAsia="nb-NO"/>
     </w:rPr>
   </w:style>
-  <w:style w:type="character" w:styleId="Emphasis">
+  <w:style w:type="character" w:styleId="Utheving">
     <w:name w:val="Emphasis"/>
-    <w:basedOn w:val="DefaultParagraphFont"/>
+    <w:basedOn w:val="Standardskriftforavsnitt"/>
     <w:uiPriority w:val="20"/>
     <w:qFormat/>
     <w:rsid w:val="00AA6885"/>
@@ -2621,7 +2604,7 @@
       <w:color w:val="auto"/>
     </w:rPr>
   </w:style>
-  <w:style w:type="paragraph" w:customStyle="1" w:styleId="FrontPage">
+  <w:style w:type="paragraph" w:styleId="FrontPage" w:customStyle="1">
     <w:name w:val="FrontPage"/>
     <w:rsid w:val="00537D6E"/>
     <w:pPr>
@@ -2635,10 +2618,10 @@
       <w:lang w:val="en-US" w:eastAsia="nb-NO"/>
     </w:rPr>
   </w:style>
-  <w:style w:type="paragraph" w:styleId="Header">
+  <w:style w:type="paragraph" w:styleId="Topptekst">
     <w:name w:val="header"/>
     <w:basedOn w:val="Normal"/>
-    <w:link w:val="HeaderChar"/>
+    <w:link w:val="TopptekstTegn"/>
     <w:rsid w:val="00537D6E"/>
     <w:pPr>
       <w:tabs>
@@ -2647,10 +2630,10 @@
       </w:tabs>
     </w:pPr>
   </w:style>
-  <w:style w:type="character" w:customStyle="1" w:styleId="HeaderChar">
-    <w:name w:val="Header Char"/>
-    <w:basedOn w:val="DefaultParagraphFont"/>
-    <w:link w:val="Header"/>
+  <w:style w:type="character" w:styleId="TopptekstTegn" w:customStyle="1">
+    <w:name w:val="Topptekst Tegn"/>
+    <w:basedOn w:val="Standardskriftforavsnitt"/>
+    <w:link w:val="Topptekst"/>
     <w:rsid w:val="00537D6E"/>
     <w:rPr>
       <w:rFonts w:eastAsia="Times New Roman"/>
@@ -2659,14 +2642,14 @@
       <w:lang w:eastAsia="nb-NO"/>
     </w:rPr>
   </w:style>
-  <w:style w:type="character" w:customStyle="1" w:styleId="Heading1Char">
-    <w:name w:val="Heading 1 Char"/>
-    <w:basedOn w:val="DefaultParagraphFont"/>
-    <w:link w:val="Heading1"/>
+  <w:style w:type="character" w:styleId="Overskrift1Tegn" w:customStyle="1">
+    <w:name w:val="Overskrift 1 Tegn"/>
+    <w:basedOn w:val="Standardskriftforavsnitt"/>
+    <w:link w:val="Overskrift1"/>
     <w:uiPriority w:val="9"/>
     <w:rsid w:val="00AA6885"/>
     <w:rPr>
-      <w:rFonts w:asciiTheme="majorHAnsi" w:eastAsiaTheme="majorEastAsia" w:hAnsiTheme="majorHAnsi" w:cstheme="majorBidi"/>
+      <w:rFonts w:asciiTheme="majorHAnsi" w:hAnsiTheme="majorHAnsi" w:eastAsiaTheme="majorEastAsia" w:cstheme="majorBidi"/>
       <w:b/>
       <w:bCs/>
       <w:caps/>
@@ -2675,77 +2658,77 @@
       <w:szCs w:val="28"/>
     </w:rPr>
   </w:style>
-  <w:style w:type="character" w:customStyle="1" w:styleId="Heading2Char">
-    <w:name w:val="Heading 2 Char"/>
-    <w:basedOn w:val="DefaultParagraphFont"/>
-    <w:link w:val="Heading2"/>
+  <w:style w:type="character" w:styleId="Overskrift2Tegn" w:customStyle="1">
+    <w:name w:val="Overskrift 2 Tegn"/>
+    <w:basedOn w:val="Standardskriftforavsnitt"/>
+    <w:link w:val="Overskrift2"/>
     <w:uiPriority w:val="9"/>
     <w:rsid w:val="00AA6885"/>
     <w:rPr>
-      <w:rFonts w:asciiTheme="majorHAnsi" w:eastAsiaTheme="majorEastAsia" w:hAnsiTheme="majorHAnsi" w:cstheme="majorBidi"/>
+      <w:rFonts w:asciiTheme="majorHAnsi" w:hAnsiTheme="majorHAnsi" w:eastAsiaTheme="majorEastAsia" w:cstheme="majorBidi"/>
       <w:b/>
       <w:bCs/>
       <w:sz w:val="28"/>
       <w:szCs w:val="28"/>
     </w:rPr>
   </w:style>
-  <w:style w:type="character" w:customStyle="1" w:styleId="Heading3Char">
-    <w:name w:val="Heading 3 Char"/>
-    <w:basedOn w:val="DefaultParagraphFont"/>
-    <w:link w:val="Heading3"/>
+  <w:style w:type="character" w:styleId="Overskrift3Tegn" w:customStyle="1">
+    <w:name w:val="Overskrift 3 Tegn"/>
+    <w:basedOn w:val="Standardskriftforavsnitt"/>
+    <w:link w:val="Overskrift3"/>
     <w:uiPriority w:val="9"/>
     <w:rsid w:val="00AA6885"/>
     <w:rPr>
-      <w:rFonts w:asciiTheme="majorHAnsi" w:eastAsiaTheme="majorEastAsia" w:hAnsiTheme="majorHAnsi" w:cstheme="majorBidi"/>
+      <w:rFonts w:asciiTheme="majorHAnsi" w:hAnsiTheme="majorHAnsi" w:eastAsiaTheme="majorEastAsia" w:cstheme="majorBidi"/>
       <w:spacing w:val="4"/>
       <w:sz w:val="24"/>
       <w:szCs w:val="24"/>
     </w:rPr>
   </w:style>
-  <w:style w:type="character" w:customStyle="1" w:styleId="Heading4Char">
-    <w:name w:val="Heading 4 Char"/>
-    <w:basedOn w:val="DefaultParagraphFont"/>
-    <w:link w:val="Heading4"/>
+  <w:style w:type="character" w:styleId="Overskrift4Tegn" w:customStyle="1">
+    <w:name w:val="Overskrift 4 Tegn"/>
+    <w:basedOn w:val="Standardskriftforavsnitt"/>
+    <w:link w:val="Overskrift4"/>
     <w:uiPriority w:val="9"/>
     <w:rsid w:val="00AA6885"/>
     <w:rPr>
-      <w:rFonts w:asciiTheme="majorHAnsi" w:eastAsiaTheme="majorEastAsia" w:hAnsiTheme="majorHAnsi" w:cstheme="majorBidi"/>
+      <w:rFonts w:asciiTheme="majorHAnsi" w:hAnsiTheme="majorHAnsi" w:eastAsiaTheme="majorEastAsia" w:cstheme="majorBidi"/>
       <w:i/>
       <w:iCs/>
       <w:sz w:val="24"/>
       <w:szCs w:val="24"/>
     </w:rPr>
   </w:style>
-  <w:style w:type="character" w:customStyle="1" w:styleId="Heading5Char">
-    <w:name w:val="Heading 5 Char"/>
-    <w:basedOn w:val="DefaultParagraphFont"/>
-    <w:link w:val="Heading5"/>
+  <w:style w:type="character" w:styleId="Overskrift5Tegn" w:customStyle="1">
+    <w:name w:val="Overskrift 5 Tegn"/>
+    <w:basedOn w:val="Standardskriftforavsnitt"/>
+    <w:link w:val="Overskrift5"/>
     <w:uiPriority w:val="9"/>
     <w:rsid w:val="00AA6885"/>
     <w:rPr>
-      <w:rFonts w:asciiTheme="majorHAnsi" w:eastAsiaTheme="majorEastAsia" w:hAnsiTheme="majorHAnsi" w:cstheme="majorBidi"/>
+      <w:rFonts w:asciiTheme="majorHAnsi" w:hAnsiTheme="majorHAnsi" w:eastAsiaTheme="majorEastAsia" w:cstheme="majorBidi"/>
       <w:b/>
       <w:bCs/>
     </w:rPr>
   </w:style>
-  <w:style w:type="character" w:customStyle="1" w:styleId="Heading6Char">
-    <w:name w:val="Heading 6 Char"/>
-    <w:basedOn w:val="DefaultParagraphFont"/>
-    <w:link w:val="Heading6"/>
+  <w:style w:type="character" w:styleId="Overskrift6Tegn" w:customStyle="1">
+    <w:name w:val="Overskrift 6 Tegn"/>
+    <w:basedOn w:val="Standardskriftforavsnitt"/>
+    <w:link w:val="Overskrift6"/>
     <w:uiPriority w:val="9"/>
     <w:rsid w:val="00AA6885"/>
     <w:rPr>
-      <w:rFonts w:asciiTheme="majorHAnsi" w:eastAsiaTheme="majorEastAsia" w:hAnsiTheme="majorHAnsi" w:cstheme="majorBidi"/>
+      <w:rFonts w:asciiTheme="majorHAnsi" w:hAnsiTheme="majorHAnsi" w:eastAsiaTheme="majorEastAsia" w:cstheme="majorBidi"/>
       <w:b/>
       <w:bCs/>
       <w:i/>
       <w:iCs/>
     </w:rPr>
   </w:style>
-  <w:style w:type="character" w:customStyle="1" w:styleId="Heading7Char">
-    <w:name w:val="Heading 7 Char"/>
-    <w:basedOn w:val="DefaultParagraphFont"/>
-    <w:link w:val="Heading7"/>
+  <w:style w:type="character" w:styleId="Overskrift7Tegn" w:customStyle="1">
+    <w:name w:val="Overskrift 7 Tegn"/>
+    <w:basedOn w:val="Standardskriftforavsnitt"/>
+    <w:link w:val="Overskrift7"/>
     <w:uiPriority w:val="9"/>
     <w:rsid w:val="00AA6885"/>
     <w:rPr>
@@ -2753,7 +2736,7 @@
       <w:iCs/>
     </w:rPr>
   </w:style>
-  <w:style w:type="paragraph" w:styleId="List">
+  <w:style w:type="paragraph" w:styleId="Liste">
     <w:name w:val="List"/>
     <w:basedOn w:val="Normal"/>
     <w:rsid w:val="00537D6E"/>
@@ -2762,7 +2745,7 @@
       <w:contextualSpacing/>
     </w:pPr>
   </w:style>
-  <w:style w:type="paragraph" w:styleId="List2">
+  <w:style w:type="paragraph" w:styleId="Liste2">
     <w:name w:val="List 2"/>
     <w:basedOn w:val="Normal"/>
     <w:rsid w:val="00537D6E"/>
@@ -2771,7 +2754,7 @@
       <w:contextualSpacing/>
     </w:pPr>
   </w:style>
-  <w:style w:type="paragraph" w:styleId="List3">
+  <w:style w:type="paragraph" w:styleId="Liste3">
     <w:name w:val="List 3"/>
     <w:basedOn w:val="Normal"/>
     <w:rsid w:val="00537D6E"/>
@@ -2780,7 +2763,7 @@
       <w:contextualSpacing/>
     </w:pPr>
   </w:style>
-  <w:style w:type="paragraph" w:styleId="List4">
+  <w:style w:type="paragraph" w:styleId="Liste4">
     <w:name w:val="List 4"/>
     <w:basedOn w:val="Normal"/>
     <w:rsid w:val="00537D6E"/>
@@ -2789,7 +2772,7 @@
       <w:contextualSpacing/>
     </w:pPr>
   </w:style>
-  <w:style w:type="paragraph" w:styleId="ListBullet">
+  <w:style w:type="paragraph" w:styleId="Punktliste">
     <w:name w:val="List Bullet"/>
     <w:basedOn w:val="Normal"/>
     <w:rsid w:val="00537D6E"/>
@@ -2805,7 +2788,7 @@
       <w:ind w:left="879" w:firstLine="0"/>
     </w:pPr>
   </w:style>
-  <w:style w:type="paragraph" w:styleId="ListBullet2">
+  <w:style w:type="paragraph" w:styleId="Punktliste2">
     <w:name w:val="List Bullet 2"/>
     <w:basedOn w:val="Normal"/>
     <w:rsid w:val="00537D6E"/>
@@ -2816,7 +2799,7 @@
       <w:spacing w:after="60"/>
     </w:pPr>
   </w:style>
-  <w:style w:type="paragraph" w:styleId="ListBullet3">
+  <w:style w:type="paragraph" w:styleId="Punktliste3">
     <w:name w:val="List Bullet 3"/>
     <w:basedOn w:val="Normal"/>
     <w:rsid w:val="00537D6E"/>
@@ -2830,7 +2813,7 @@
       <w:contextualSpacing/>
     </w:pPr>
   </w:style>
-  <w:style w:type="paragraph" w:styleId="ListBullet4">
+  <w:style w:type="paragraph" w:styleId="Punktliste4">
     <w:name w:val="List Bullet 4"/>
     <w:basedOn w:val="Normal"/>
     <w:rsid w:val="00537D6E"/>
@@ -2841,7 +2824,7 @@
       <w:contextualSpacing/>
     </w:pPr>
   </w:style>
-  <w:style w:type="paragraph" w:styleId="ListContinue2">
+  <w:style w:type="paragraph" w:styleId="Liste-forts2">
     <w:name w:val="List Continue 2"/>
     <w:basedOn w:val="Normal"/>
     <w:rsid w:val="00537D6E"/>
@@ -2850,7 +2833,7 @@
       <w:contextualSpacing/>
     </w:pPr>
   </w:style>
-  <w:style w:type="paragraph" w:styleId="ListNumber">
+  <w:style w:type="paragraph" w:styleId="Nummerertliste">
     <w:name w:val="List Number"/>
     <w:basedOn w:val="Normal"/>
     <w:rsid w:val="00537D6E"/>
@@ -2861,7 +2844,7 @@
       <w:contextualSpacing/>
     </w:pPr>
   </w:style>
-  <w:style w:type="paragraph" w:styleId="ListNumber2">
+  <w:style w:type="paragraph" w:styleId="Nummerertliste2">
     <w:name w:val="List Number 2"/>
     <w:basedOn w:val="Normal"/>
     <w:rsid w:val="00537D6E"/>
@@ -2872,7 +2855,7 @@
       <w:contextualSpacing/>
     </w:pPr>
   </w:style>
-  <w:style w:type="paragraph" w:styleId="ListNumber3">
+  <w:style w:type="paragraph" w:styleId="Nummerertliste3">
     <w:name w:val="List Number 3"/>
     <w:basedOn w:val="Normal"/>
     <w:rsid w:val="00537D6E"/>
@@ -2883,7 +2866,7 @@
       <w:contextualSpacing/>
     </w:pPr>
   </w:style>
-  <w:style w:type="paragraph" w:styleId="ListParagraph">
+  <w:style w:type="paragraph" w:styleId="Listeavsnitt">
     <w:name w:val="List Paragraph"/>
     <w:basedOn w:val="Normal"/>
     <w:uiPriority w:val="34"/>
@@ -2894,9 +2877,9 @@
       <w:contextualSpacing/>
     </w:pPr>
   </w:style>
-  <w:style w:type="paragraph" w:customStyle="1" w:styleId="Normal1">
+  <w:style w:type="paragraph" w:styleId="Normal1" w:customStyle="1">
     <w:name w:val="Normal 1"/>
-    <w:basedOn w:val="Heading1"/>
+    <w:basedOn w:val="Overskrift1"/>
     <w:next w:val="Normal"/>
     <w:rsid w:val="00537D6E"/>
     <w:pPr>
@@ -2917,7 +2900,7 @@
       <w:lang w:val="en-US"/>
     </w:rPr>
   </w:style>
-  <w:style w:type="paragraph" w:styleId="NormalIndent">
+  <w:style w:type="paragraph" w:styleId="Vanliginnrykk">
     <w:name w:val="Normal Indent"/>
     <w:basedOn w:val="Normal"/>
     <w:rsid w:val="00537D6E"/>
@@ -2929,7 +2912,7 @@
       <w:sz w:val="21"/>
     </w:rPr>
   </w:style>
-  <w:style w:type="paragraph" w:styleId="TOC1">
+  <w:style w:type="paragraph" w:styleId="INNH1">
     <w:name w:val="toc 1"/>
     <w:basedOn w:val="Normal"/>
     <w:next w:val="Normal"/>
@@ -2949,7 +2932,7 @@
       <w:noProof/>
     </w:rPr>
   </w:style>
-  <w:style w:type="paragraph" w:styleId="TOC2">
+  <w:style w:type="paragraph" w:styleId="INNH2">
     <w:name w:val="toc 2"/>
     <w:basedOn w:val="Normal"/>
     <w:next w:val="Normal"/>
@@ -2967,7 +2950,7 @@
       <w:sz w:val="20"/>
     </w:rPr>
   </w:style>
-  <w:style w:type="paragraph" w:styleId="TOC3">
+  <w:style w:type="paragraph" w:styleId="INNH3">
     <w:name w:val="toc 3"/>
     <w:basedOn w:val="Normal"/>
     <w:next w:val="Normal"/>
@@ -2982,7 +2965,7 @@
       <w:ind w:left="480"/>
     </w:pPr>
   </w:style>
-  <w:style w:type="paragraph" w:styleId="TOC4">
+  <w:style w:type="paragraph" w:styleId="INNH4">
     <w:name w:val="toc 4"/>
     <w:basedOn w:val="Normal"/>
     <w:next w:val="Normal"/>
@@ -2997,7 +2980,7 @@
       <w:ind w:left="660"/>
     </w:pPr>
   </w:style>
-  <w:style w:type="paragraph" w:styleId="TOC5">
+  <w:style w:type="paragraph" w:styleId="INNH5">
     <w:name w:val="toc 5"/>
     <w:basedOn w:val="Normal"/>
     <w:next w:val="Normal"/>
@@ -3011,9 +2994,9 @@
       </w:tabs>
     </w:pPr>
   </w:style>
-  <w:style w:type="paragraph" w:customStyle="1" w:styleId="Trinnliste">
+  <w:style w:type="paragraph" w:styleId="Trinnliste" w:customStyle="1">
     <w:name w:val="Trinn liste"/>
-    <w:basedOn w:val="ListBullet"/>
+    <w:basedOn w:val="Punktliste"/>
     <w:rsid w:val="00537D6E"/>
     <w:pPr>
       <w:numPr>
@@ -3021,10 +3004,10 @@
       </w:numPr>
     </w:pPr>
   </w:style>
-  <w:style w:type="character" w:customStyle="1" w:styleId="Heading8Char">
-    <w:name w:val="Heading 8 Char"/>
-    <w:basedOn w:val="DefaultParagraphFont"/>
-    <w:link w:val="Heading8"/>
+  <w:style w:type="character" w:styleId="Overskrift8Tegn" w:customStyle="1">
+    <w:name w:val="Overskrift 8 Tegn"/>
+    <w:basedOn w:val="Standardskriftforavsnitt"/>
+    <w:link w:val="Overskrift8"/>
     <w:uiPriority w:val="9"/>
     <w:semiHidden/>
     <w:rsid w:val="00AA6885"/>
@@ -3033,10 +3016,10 @@
       <w:bCs/>
     </w:rPr>
   </w:style>
-  <w:style w:type="character" w:customStyle="1" w:styleId="Heading9Char">
-    <w:name w:val="Heading 9 Char"/>
-    <w:basedOn w:val="DefaultParagraphFont"/>
-    <w:link w:val="Heading9"/>
+  <w:style w:type="character" w:styleId="Overskrift9Tegn" w:customStyle="1">
+    <w:name w:val="Overskrift 9 Tegn"/>
+    <w:basedOn w:val="Standardskriftforavsnitt"/>
+    <w:link w:val="Overskrift9"/>
     <w:uiPriority w:val="9"/>
     <w:semiHidden/>
     <w:rsid w:val="00AA6885"/>
@@ -3045,11 +3028,11 @@
       <w:iCs/>
     </w:rPr>
   </w:style>
-  <w:style w:type="paragraph" w:styleId="Title">
+  <w:style w:type="paragraph" w:styleId="Tittel">
     <w:name w:val="Title"/>
     <w:basedOn w:val="Normal"/>
     <w:next w:val="Normal"/>
-    <w:link w:val="TitleChar"/>
+    <w:link w:val="TittelTegn"/>
     <w:uiPriority w:val="10"/>
     <w:qFormat/>
     <w:rsid w:val="00AA6885"/>
@@ -3059,7 +3042,7 @@
       <w:jc w:val="center"/>
     </w:pPr>
     <w:rPr>
-      <w:rFonts w:asciiTheme="majorHAnsi" w:eastAsiaTheme="majorEastAsia" w:hAnsiTheme="majorHAnsi" w:cstheme="majorBidi"/>
+      <w:rFonts w:asciiTheme="majorHAnsi" w:hAnsiTheme="majorHAnsi" w:eastAsiaTheme="majorEastAsia" w:cstheme="majorBidi"/>
       <w:b/>
       <w:bCs/>
       <w:spacing w:val="-7"/>
@@ -3067,14 +3050,14 @@
       <w:szCs w:val="48"/>
     </w:rPr>
   </w:style>
-  <w:style w:type="character" w:customStyle="1" w:styleId="TitleChar">
-    <w:name w:val="Title Char"/>
-    <w:basedOn w:val="DefaultParagraphFont"/>
-    <w:link w:val="Title"/>
+  <w:style w:type="character" w:styleId="TittelTegn" w:customStyle="1">
+    <w:name w:val="Tittel Tegn"/>
+    <w:basedOn w:val="Standardskriftforavsnitt"/>
+    <w:link w:val="Tittel"/>
     <w:uiPriority w:val="10"/>
     <w:rsid w:val="00AA6885"/>
     <w:rPr>
-      <w:rFonts w:asciiTheme="majorHAnsi" w:eastAsiaTheme="majorEastAsia" w:hAnsiTheme="majorHAnsi" w:cstheme="majorBidi"/>
+      <w:rFonts w:asciiTheme="majorHAnsi" w:hAnsiTheme="majorHAnsi" w:eastAsiaTheme="majorEastAsia" w:cstheme="majorBidi"/>
       <w:b/>
       <w:bCs/>
       <w:spacing w:val="-7"/>
@@ -3082,11 +3065,11 @@
       <w:szCs w:val="48"/>
     </w:rPr>
   </w:style>
-  <w:style w:type="paragraph" w:styleId="Subtitle">
+  <w:style w:type="paragraph" w:styleId="Undertittel">
     <w:name w:val="Subtitle"/>
     <w:basedOn w:val="Normal"/>
     <w:next w:val="Normal"/>
-    <w:link w:val="SubtitleChar"/>
+    <w:link w:val="UndertittelTegn"/>
     <w:uiPriority w:val="11"/>
     <w:qFormat/>
     <w:rsid w:val="00AA6885"/>
@@ -3098,26 +3081,26 @@
       <w:jc w:val="center"/>
     </w:pPr>
     <w:rPr>
-      <w:rFonts w:asciiTheme="majorHAnsi" w:eastAsiaTheme="majorEastAsia" w:hAnsiTheme="majorHAnsi" w:cstheme="majorBidi"/>
+      <w:rFonts w:asciiTheme="majorHAnsi" w:hAnsiTheme="majorHAnsi" w:eastAsiaTheme="majorEastAsia" w:cstheme="majorBidi"/>
       <w:sz w:val="24"/>
       <w:szCs w:val="24"/>
     </w:rPr>
   </w:style>
-  <w:style w:type="character" w:customStyle="1" w:styleId="SubtitleChar">
-    <w:name w:val="Subtitle Char"/>
-    <w:basedOn w:val="DefaultParagraphFont"/>
-    <w:link w:val="Subtitle"/>
+  <w:style w:type="character" w:styleId="UndertittelTegn" w:customStyle="1">
+    <w:name w:val="Undertittel Tegn"/>
+    <w:basedOn w:val="Standardskriftforavsnitt"/>
+    <w:link w:val="Undertittel"/>
     <w:uiPriority w:val="11"/>
     <w:rsid w:val="00AA6885"/>
     <w:rPr>
-      <w:rFonts w:asciiTheme="majorHAnsi" w:eastAsiaTheme="majorEastAsia" w:hAnsiTheme="majorHAnsi" w:cstheme="majorBidi"/>
+      <w:rFonts w:asciiTheme="majorHAnsi" w:hAnsiTheme="majorHAnsi" w:eastAsiaTheme="majorEastAsia" w:cstheme="majorBidi"/>
       <w:sz w:val="24"/>
       <w:szCs w:val="24"/>
     </w:rPr>
   </w:style>
-  <w:style w:type="character" w:styleId="Strong">
+  <w:style w:type="character" w:styleId="Sterk">
     <w:name w:val="Strong"/>
-    <w:basedOn w:val="DefaultParagraphFont"/>
+    <w:basedOn w:val="Standardskriftforavsnitt"/>
     <w:uiPriority w:val="22"/>
     <w:qFormat/>
     <w:rsid w:val="00AA6885"/>
@@ -3127,7 +3110,7 @@
       <w:color w:val="auto"/>
     </w:rPr>
   </w:style>
-  <w:style w:type="paragraph" w:styleId="NoSpacing">
+  <w:style w:type="paragraph" w:styleId="Ingenmellomrom">
     <w:name w:val="No Spacing"/>
     <w:uiPriority w:val="1"/>
     <w:qFormat/>
@@ -3136,11 +3119,11 @@
       <w:spacing w:after="0" w:line="240" w:lineRule="auto"/>
     </w:pPr>
   </w:style>
-  <w:style w:type="paragraph" w:styleId="Quote">
+  <w:style w:type="paragraph" w:styleId="Sitat">
     <w:name w:val="Quote"/>
     <w:basedOn w:val="Normal"/>
     <w:next w:val="Normal"/>
-    <w:link w:val="QuoteChar"/>
+    <w:link w:val="SitatTegn"/>
     <w:uiPriority w:val="29"/>
     <w:qFormat/>
     <w:rsid w:val="00AA6885"/>
@@ -3150,32 +3133,32 @@
       <w:jc w:val="center"/>
     </w:pPr>
     <w:rPr>
-      <w:rFonts w:asciiTheme="majorHAnsi" w:eastAsiaTheme="majorEastAsia" w:hAnsiTheme="majorHAnsi" w:cstheme="majorBidi"/>
+      <w:rFonts w:asciiTheme="majorHAnsi" w:hAnsiTheme="majorHAnsi" w:eastAsiaTheme="majorEastAsia" w:cstheme="majorBidi"/>
       <w:i/>
       <w:iCs/>
       <w:sz w:val="24"/>
       <w:szCs w:val="24"/>
     </w:rPr>
   </w:style>
-  <w:style w:type="character" w:customStyle="1" w:styleId="QuoteChar">
-    <w:name w:val="Quote Char"/>
-    <w:basedOn w:val="DefaultParagraphFont"/>
-    <w:link w:val="Quote"/>
+  <w:style w:type="character" w:styleId="SitatTegn" w:customStyle="1">
+    <w:name w:val="Sitat Tegn"/>
+    <w:basedOn w:val="Standardskriftforavsnitt"/>
+    <w:link w:val="Sitat"/>
     <w:uiPriority w:val="29"/>
     <w:rsid w:val="00AA6885"/>
     <w:rPr>
-      <w:rFonts w:asciiTheme="majorHAnsi" w:eastAsiaTheme="majorEastAsia" w:hAnsiTheme="majorHAnsi" w:cstheme="majorBidi"/>
+      <w:rFonts w:asciiTheme="majorHAnsi" w:hAnsiTheme="majorHAnsi" w:eastAsiaTheme="majorEastAsia" w:cstheme="majorBidi"/>
       <w:i/>
       <w:iCs/>
       <w:sz w:val="24"/>
       <w:szCs w:val="24"/>
     </w:rPr>
   </w:style>
-  <w:style w:type="paragraph" w:styleId="IntenseQuote">
+  <w:style w:type="paragraph" w:styleId="Sterktsitat">
     <w:name w:val="Intense Quote"/>
     <w:basedOn w:val="Normal"/>
     <w:next w:val="Normal"/>
-    <w:link w:val="IntenseQuoteChar"/>
+    <w:link w:val="SterktsitatTegn"/>
     <w:uiPriority w:val="30"/>
     <w:qFormat/>
     <w:rsid w:val="00AA6885"/>
@@ -3185,26 +3168,26 @@
       <w:jc w:val="center"/>
     </w:pPr>
     <w:rPr>
-      <w:rFonts w:asciiTheme="majorHAnsi" w:eastAsiaTheme="majorEastAsia" w:hAnsiTheme="majorHAnsi" w:cstheme="majorBidi"/>
+      <w:rFonts w:asciiTheme="majorHAnsi" w:hAnsiTheme="majorHAnsi" w:eastAsiaTheme="majorEastAsia" w:cstheme="majorBidi"/>
       <w:sz w:val="26"/>
       <w:szCs w:val="26"/>
     </w:rPr>
   </w:style>
-  <w:style w:type="character" w:customStyle="1" w:styleId="IntenseQuoteChar">
-    <w:name w:val="Intense Quote Char"/>
-    <w:basedOn w:val="DefaultParagraphFont"/>
-    <w:link w:val="IntenseQuote"/>
+  <w:style w:type="character" w:styleId="SterktsitatTegn" w:customStyle="1">
+    <w:name w:val="Sterkt sitat Tegn"/>
+    <w:basedOn w:val="Standardskriftforavsnitt"/>
+    <w:link w:val="Sterktsitat"/>
     <w:uiPriority w:val="30"/>
     <w:rsid w:val="00AA6885"/>
     <w:rPr>
-      <w:rFonts w:asciiTheme="majorHAnsi" w:eastAsiaTheme="majorEastAsia" w:hAnsiTheme="majorHAnsi" w:cstheme="majorBidi"/>
+      <w:rFonts w:asciiTheme="majorHAnsi" w:hAnsiTheme="majorHAnsi" w:eastAsiaTheme="majorEastAsia" w:cstheme="majorBidi"/>
       <w:sz w:val="26"/>
       <w:szCs w:val="26"/>
     </w:rPr>
   </w:style>
-  <w:style w:type="character" w:styleId="SubtleEmphasis">
+  <w:style w:type="character" w:styleId="Svakutheving">
     <w:name w:val="Subtle Emphasis"/>
-    <w:basedOn w:val="DefaultParagraphFont"/>
+    <w:basedOn w:val="Standardskriftforavsnitt"/>
     <w:uiPriority w:val="19"/>
     <w:qFormat/>
     <w:rsid w:val="00AA6885"/>
@@ -3214,9 +3197,9 @@
       <w:color w:val="auto"/>
     </w:rPr>
   </w:style>
-  <w:style w:type="character" w:styleId="IntenseEmphasis">
+  <w:style w:type="character" w:styleId="Sterkutheving">
     <w:name w:val="Intense Emphasis"/>
-    <w:basedOn w:val="DefaultParagraphFont"/>
+    <w:basedOn w:val="Standardskriftforavsnitt"/>
     <w:uiPriority w:val="21"/>
     <w:qFormat/>
     <w:rsid w:val="00AA6885"/>
@@ -3228,9 +3211,9 @@
       <w:color w:val="auto"/>
     </w:rPr>
   </w:style>
-  <w:style w:type="character" w:styleId="SubtleReference">
+  <w:style w:type="character" w:styleId="Svakreferanse">
     <w:name w:val="Subtle Reference"/>
-    <w:basedOn w:val="DefaultParagraphFont"/>
+    <w:basedOn w:val="Standardskriftforavsnitt"/>
     <w:uiPriority w:val="31"/>
     <w:qFormat/>
     <w:rsid w:val="00AA6885"/>
@@ -3240,9 +3223,9 @@
       <w:u w:val="single" w:color="7F7F7F" w:themeColor="text1" w:themeTint="80"/>
     </w:rPr>
   </w:style>
-  <w:style w:type="character" w:styleId="IntenseReference">
+  <w:style w:type="character" w:styleId="Sterkreferanse">
     <w:name w:val="Intense Reference"/>
-    <w:basedOn w:val="DefaultParagraphFont"/>
+    <w:basedOn w:val="Standardskriftforavsnitt"/>
     <w:uiPriority w:val="32"/>
     <w:qFormat/>
     <w:rsid w:val="00AA6885"/>
@@ -3254,9 +3237,9 @@
       <w:u w:val="single"/>
     </w:rPr>
   </w:style>
-  <w:style w:type="character" w:styleId="BookTitle">
+  <w:style w:type="character" w:styleId="Boktittel">
     <w:name w:val="Book Title"/>
-    <w:basedOn w:val="DefaultParagraphFont"/>
+    <w:basedOn w:val="Standardskriftforavsnitt"/>
     <w:uiPriority w:val="33"/>
     <w:qFormat/>
     <w:rsid w:val="00AA6885"/>
@@ -3267,9 +3250,9 @@
       <w:color w:val="auto"/>
     </w:rPr>
   </w:style>
-  <w:style w:type="paragraph" w:styleId="TOCHeading">
+  <w:style w:type="paragraph" w:styleId="Overskriftforinnholdsfortegnelse">
     <w:name w:val="TOC Heading"/>
-    <w:basedOn w:val="Heading1"/>
+    <w:basedOn w:val="Overskrift1"/>
     <w:next w:val="Normal"/>
     <w:uiPriority w:val="39"/>
     <w:semiHidden/>
@@ -3280,9 +3263,9 @@
       <w:outlineLvl w:val="9"/>
     </w:pPr>
   </w:style>
-  <w:style w:type="character" w:styleId="Hyperlink">
+  <w:style w:type="character" w:styleId="Hyperkobling">
     <w:name w:val="Hyperlink"/>
-    <w:basedOn w:val="DefaultParagraphFont"/>
+    <w:basedOn w:val="Standardskriftforavsnitt"/>
     <w:uiPriority w:val="99"/>
     <w:unhideWhenUsed/>
     <w:rsid w:val="00FB35E7"/>
@@ -3291,9 +3274,9 @@
       <w:u w:val="single"/>
     </w:rPr>
   </w:style>
-  <w:style w:type="character" w:styleId="UnresolvedMention">
+  <w:style w:type="character" w:styleId="Ulstomtale">
     <w:name w:val="Unresolved Mention"/>
-    <w:basedOn w:val="DefaultParagraphFont"/>
+    <w:basedOn w:val="Standardskriftforavsnitt"/>
     <w:uiPriority w:val="99"/>
     <w:semiHidden/>
     <w:unhideWhenUsed/>
@@ -3303,9 +3286,9 @@
       <w:shd w:val="clear" w:color="auto" w:fill="E1DFDD"/>
     </w:rPr>
   </w:style>
-  <w:style w:type="character" w:styleId="FollowedHyperlink">
+  <w:style w:type="character" w:styleId="Fulgthyperkobling">
     <w:name w:val="FollowedHyperlink"/>
-    <w:basedOn w:val="DefaultParagraphFont"/>
+    <w:basedOn w:val="Standardskriftforavsnitt"/>
     <w:uiPriority w:val="99"/>
     <w:semiHidden/>
     <w:unhideWhenUsed/>
@@ -3314,6 +3297,52 @@
       <w:color w:val="954F72" w:themeColor="followedHyperlink"/>
       <w:u w:val="single"/>
     </w:rPr>
+  </w:style>
+  <w:style xmlns:w="http://schemas.openxmlformats.org/wordprocessingml/2006/main" w:type="table" w:styleId="TableGrid">
+    <w:name xmlns:w="http://schemas.openxmlformats.org/wordprocessingml/2006/main" w:val="Table Grid"/>
+    <w:basedOn xmlns:w="http://schemas.openxmlformats.org/wordprocessingml/2006/main" w:val="Vanligtabell"/>
+    <w:uiPriority xmlns:w="http://schemas.openxmlformats.org/wordprocessingml/2006/main" w:val="59"/>
+    <w:rsid xmlns:w="http://schemas.openxmlformats.org/wordprocessingml/2006/main" w:val="00FB4123"/>
+    <w:pPr xmlns:w="http://schemas.openxmlformats.org/wordprocessingml/2006/main">
+      <w:spacing w:after="0" w:line="240" w:lineRule="auto"/>
+    </w:pPr>
+    <w:tblPr xmlns:w="http://schemas.openxmlformats.org/wordprocessingml/2006/main">
+      <w:tblInd w:w="0" w:type="dxa"/>
+      <w:tblBorders>
+        <w:top w:val="single" w:color="000000" w:themeColor="text1" w:sz="4" w:space="0"/>
+        <w:left w:val="single" w:color="000000" w:themeColor="text1" w:sz="4" w:space="0"/>
+        <w:bottom w:val="single" w:color="000000" w:themeColor="text1" w:sz="4" w:space="0"/>
+        <w:right w:val="single" w:color="000000" w:themeColor="text1" w:sz="4" w:space="0"/>
+        <w:insideH w:val="single" w:color="000000" w:themeColor="text1" w:sz="4" w:space="0"/>
+        <w:insideV w:val="single" w:color="000000" w:themeColor="text1" w:sz="4" w:space="0"/>
+      </w:tblBorders>
+      <w:tblCellMar>
+        <w:top w:w="0" w:type="dxa"/>
+        <w:left w:w="108" w:type="dxa"/>
+        <w:bottom w:w="0" w:type="dxa"/>
+        <w:right w:w="108" w:type="dxa"/>
+      </w:tblCellMar>
+    </w:tblPr>
+  </w:style>
+  <w:style xmlns:w14="http://schemas.microsoft.com/office/word/2010/wordml" xmlns:mc="http://schemas.openxmlformats.org/markup-compatibility/2006" xmlns:w="http://schemas.openxmlformats.org/wordprocessingml/2006/main" w:type="character" w:styleId="FooterChar" w:customStyle="1" mc:Ignorable="w14">
+    <w:name xmlns:w="http://schemas.openxmlformats.org/wordprocessingml/2006/main" w:val="Footer Char"/>
+    <w:basedOn xmlns:w="http://schemas.openxmlformats.org/wordprocessingml/2006/main" w:val="Standardskriftforavsnitt"/>
+    <w:link xmlns:w="http://schemas.openxmlformats.org/wordprocessingml/2006/main" w:val="Footer"/>
+    <w:uiPriority xmlns:w="http://schemas.openxmlformats.org/wordprocessingml/2006/main" w:val="99"/>
+  </w:style>
+  <w:style xmlns:w14="http://schemas.microsoft.com/office/word/2010/wordml" xmlns:mc="http://schemas.openxmlformats.org/markup-compatibility/2006" xmlns:w="http://schemas.openxmlformats.org/wordprocessingml/2006/main" w:type="paragraph" w:styleId="Footer" mc:Ignorable="w14">
+    <w:name xmlns:w="http://schemas.openxmlformats.org/wordprocessingml/2006/main" w:val="footer"/>
+    <w:basedOn xmlns:w="http://schemas.openxmlformats.org/wordprocessingml/2006/main" w:val="Normal"/>
+    <w:link xmlns:w="http://schemas.openxmlformats.org/wordprocessingml/2006/main" w:val="FooterChar"/>
+    <w:uiPriority xmlns:w="http://schemas.openxmlformats.org/wordprocessingml/2006/main" w:val="99"/>
+    <w:unhideWhenUsed xmlns:w="http://schemas.openxmlformats.org/wordprocessingml/2006/main"/>
+    <w:pPr xmlns:w="http://schemas.openxmlformats.org/wordprocessingml/2006/main">
+      <w:tabs xmlns:w="http://schemas.openxmlformats.org/wordprocessingml/2006/main">
+        <w:tab w:val="center" w:pos="4680"/>
+        <w:tab w:val="right" w:pos="9360"/>
+      </w:tabs>
+      <w:spacing xmlns:w="http://schemas.openxmlformats.org/wordprocessingml/2006/main" w:after="0" w:line="240" w:lineRule="auto"/>
+    </w:pPr>
   </w:style>
 </w:styles>
 </file>

</xml_diff>